<commit_message>
[AEP - ODS] Change COMP_CD -> COMP_CODE for column from source file
</commit_message>
<xml_diff>
--- a/DTAC_ESRVC_Interface Requirement Specifications_v1.5.docx
+++ b/DTAC_ESRVC_Interface Requirement Specifications_v1.5.docx
@@ -134,25 +134,7 @@
                                 <w:sz w:val="48"/>
                                 <w:szCs w:val="48"/>
                               </w:rPr>
-                              <w:t xml:space="preserve"> </w:t>
-                            </w:r>
-                            <w:proofErr w:type="gramStart"/>
-                            <w:r>
-                              <w:rPr>
-                                <w:color w:val="44546A" w:themeColor="text2"/>
-                                <w:sz w:val="48"/>
-                                <w:szCs w:val="48"/>
-                              </w:rPr>
-                              <w:t>Reward(</w:t>
-                            </w:r>
-                            <w:proofErr w:type="gramEnd"/>
-                            <w:r>
-                              <w:rPr>
-                                <w:color w:val="44546A" w:themeColor="text2"/>
-                                <w:sz w:val="48"/>
-                                <w:szCs w:val="48"/>
-                              </w:rPr>
-                              <w:t>ESRVC)</w:t>
+                              <w:t xml:space="preserve"> Reward(ESRVC)</w:t>
                             </w:r>
                             <w:r>
                               <w:rPr>
@@ -437,8 +419,6 @@
             <w:t>Table of Contents</w:t>
           </w:r>
         </w:p>
-        <w:bookmarkStart w:id="4" w:name="_GoBack"/>
-        <w:bookmarkEnd w:id="4"/>
         <w:p>
           <w:pPr>
             <w:pStyle w:val="TOC1"/>
@@ -2617,7 +2597,7 @@
           <w:rFonts w:cs="Arial"/>
         </w:rPr>
       </w:pPr>
-      <w:bookmarkStart w:id="5" w:name="_Hlk522380028"/>
+      <w:bookmarkStart w:id="4" w:name="_Hlk522380028"/>
       <w:r>
         <w:rPr>
           <w:rStyle w:val="Strong"/>
@@ -2656,7 +2636,7 @@
             <w:tcW w:w="906" w:type="dxa"/>
             <w:shd w:val="clear" w:color="auto" w:fill="808080" w:themeFill="background1" w:themeFillShade="80"/>
           </w:tcPr>
-          <w:bookmarkEnd w:id="5"/>
+          <w:bookmarkEnd w:id="4"/>
           <w:p>
             <w:pPr>
               <w:pStyle w:val="TableText"/>
@@ -3447,19 +3427,11 @@
               </w:rPr>
               <w:t xml:space="preserve">Landing server path corrected as per revision done in </w:t>
             </w:r>
-            <w:proofErr w:type="spellStart"/>
             <w:r>
               <w:rPr>
                 <w:rFonts w:asciiTheme="minorHAnsi" w:hAnsiTheme="minorHAnsi"/>
               </w:rPr>
-              <w:t>BUName_SourceSystemSummary_DTAC_V</w:t>
-            </w:r>
-            <w:proofErr w:type="spellEnd"/>
-            <w:r>
-              <w:rPr>
-                <w:rFonts w:asciiTheme="minorHAnsi" w:hAnsiTheme="minorHAnsi"/>
-              </w:rPr>
-              <w:t xml:space="preserve"> 0.1.1.xlsx</w:t>
+              <w:t>BUName_SourceSystemSummary_DTAC_V 0.1.1.xlsx</w:t>
             </w:r>
           </w:p>
         </w:tc>
@@ -4026,19 +3998,11 @@
                 <w:rFonts w:asciiTheme="minorHAnsi" w:hAnsiTheme="minorHAnsi"/>
               </w:rPr>
             </w:pPr>
-            <w:proofErr w:type="spellStart"/>
             <w:r>
               <w:rPr>
                 <w:rFonts w:asciiTheme="minorHAnsi" w:hAnsiTheme="minorHAnsi"/>
               </w:rPr>
-              <w:t>Sr</w:t>
-            </w:r>
-            <w:proofErr w:type="spellEnd"/>
-            <w:r>
-              <w:rPr>
-                <w:rFonts w:asciiTheme="minorHAnsi" w:hAnsiTheme="minorHAnsi"/>
-              </w:rPr>
-              <w:t xml:space="preserve"> M</w:t>
+              <w:t>Sr M</w:t>
             </w:r>
             <w:r>
               <w:rPr>
@@ -4456,7 +4420,7 @@
       </w:tr>
     </w:tbl>
     <w:p>
-      <w:bookmarkStart w:id="6" w:name="_Toc413251738"/>
+      <w:bookmarkStart w:id="5" w:name="_Toc413251738"/>
     </w:p>
     <w:p>
       <w:r>
@@ -4465,7 +4429,7 @@
       <w:r>
         <w:t xml:space="preserve"> Documents</w:t>
       </w:r>
-      <w:bookmarkEnd w:id="6"/>
+      <w:bookmarkEnd w:id="5"/>
       <w:r>
         <w:t xml:space="preserve"> </w:t>
       </w:r>
@@ -4754,7 +4718,6 @@
                 <w:szCs w:val="20"/>
               </w:rPr>
             </w:pPr>
-            <w:proofErr w:type="spellStart"/>
             <w:r>
               <w:rPr>
                 <w:rFonts w:ascii="Tahoma" w:hAnsi="Tahoma" w:cs="Tahoma"/>
@@ -4762,17 +4725,7 @@
                 <w:sz w:val="16"/>
                 <w:szCs w:val="20"/>
               </w:rPr>
-              <w:t>BUName_SourceSystemSummary_DTAC_V</w:t>
-            </w:r>
-            <w:proofErr w:type="spellEnd"/>
-            <w:r>
-              <w:rPr>
-                <w:rFonts w:ascii="Tahoma" w:hAnsi="Tahoma" w:cs="Tahoma"/>
-                <w:color w:val="000000"/>
-                <w:sz w:val="16"/>
-                <w:szCs w:val="20"/>
-              </w:rPr>
-              <w:t xml:space="preserve"> 0.0.9.xlsx</w:t>
+              <w:t>BUName_SourceSystemSummary_DTAC_V 0.0.9.xlsx</w:t>
             </w:r>
           </w:p>
         </w:tc>
@@ -5339,7 +5292,6 @@
                 <w:szCs w:val="20"/>
               </w:rPr>
             </w:pPr>
-            <w:proofErr w:type="spellStart"/>
             <w:r>
               <w:rPr>
                 <w:rFonts w:ascii="Tahoma" w:hAnsi="Tahoma" w:cs="Tahoma"/>
@@ -5347,17 +5299,7 @@
                 <w:sz w:val="16"/>
                 <w:szCs w:val="20"/>
               </w:rPr>
-              <w:t>BUName_SourceSystemSummary_DTAC_V</w:t>
-            </w:r>
-            <w:proofErr w:type="spellEnd"/>
-            <w:r>
-              <w:rPr>
-                <w:rFonts w:ascii="Tahoma" w:hAnsi="Tahoma" w:cs="Tahoma"/>
-                <w:color w:val="000000"/>
-                <w:sz w:val="16"/>
-                <w:szCs w:val="20"/>
-              </w:rPr>
-              <w:t xml:space="preserve"> 0.1.1.xlsx</w:t>
+              <w:t>BUName_SourceSystemSummary_DTAC_V 0.1.1.xlsx</w:t>
             </w:r>
           </w:p>
         </w:tc>
@@ -5541,7 +5483,6 @@
                 <w:szCs w:val="20"/>
               </w:rPr>
             </w:pPr>
-            <w:proofErr w:type="spellStart"/>
             <w:r>
               <w:rPr>
                 <w:rFonts w:ascii="Tahoma" w:hAnsi="Tahoma" w:cs="Tahoma"/>
@@ -5558,17 +5499,7 @@
                 <w:sz w:val="16"/>
                 <w:szCs w:val="20"/>
               </w:rPr>
-              <w:t>SourceSystemSummary_DTAC_V</w:t>
-            </w:r>
-            <w:proofErr w:type="spellEnd"/>
-            <w:r>
-              <w:rPr>
-                <w:rFonts w:ascii="Tahoma" w:hAnsi="Tahoma" w:cs="Tahoma"/>
-                <w:color w:val="000000"/>
-                <w:sz w:val="16"/>
-                <w:szCs w:val="20"/>
-              </w:rPr>
-              <w:t xml:space="preserve"> 0.1.3</w:t>
+              <w:t>SourceSystemSummary_DTAC_V 0.1.3</w:t>
             </w:r>
             <w:r>
               <w:rPr>
@@ -5696,20 +5627,20 @@
     </w:tbl>
     <w:p/>
     <w:p>
-      <w:bookmarkStart w:id="7" w:name="_Toc277337805"/>
-      <w:bookmarkStart w:id="8" w:name="_Toc277684375"/>
-      <w:bookmarkStart w:id="9" w:name="_Toc277685138"/>
-      <w:bookmarkStart w:id="10" w:name="_Toc413251740"/>
+      <w:bookmarkStart w:id="6" w:name="_Toc277337805"/>
+      <w:bookmarkStart w:id="7" w:name="_Toc277684375"/>
+      <w:bookmarkStart w:id="8" w:name="_Toc277685138"/>
+      <w:bookmarkStart w:id="9" w:name="_Toc413251740"/>
       <w:r>
         <w:t>Terminologies</w:t>
       </w:r>
       <w:r>
         <w:t xml:space="preserve"> &amp; Acronyms</w:t>
       </w:r>
+      <w:bookmarkEnd w:id="6"/>
       <w:bookmarkEnd w:id="7"/>
       <w:bookmarkEnd w:id="8"/>
       <w:bookmarkEnd w:id="9"/>
-      <w:bookmarkEnd w:id="10"/>
     </w:p>
     <w:tbl>
       <w:tblPr>
@@ -5943,7 +5874,6 @@
                 <w:szCs w:val="20"/>
               </w:rPr>
             </w:pPr>
-            <w:proofErr w:type="spellStart"/>
             <w:r>
               <w:rPr>
                 <w:rFonts w:ascii="Tahoma" w:hAnsi="Tahoma" w:cs="Tahoma"/>
@@ -5951,17 +5881,7 @@
                 <w:sz w:val="16"/>
                 <w:szCs w:val="20"/>
               </w:rPr>
-              <w:t>Dtac</w:t>
-            </w:r>
-            <w:proofErr w:type="spellEnd"/>
-            <w:r>
-              <w:rPr>
-                <w:rFonts w:ascii="Tahoma" w:hAnsi="Tahoma" w:cs="Tahoma"/>
-                <w:color w:val="000000"/>
-                <w:sz w:val="16"/>
-                <w:szCs w:val="20"/>
-              </w:rPr>
-              <w:t xml:space="preserve"> Reward System</w:t>
+              <w:t>Dtac Reward System</w:t>
             </w:r>
           </w:p>
         </w:tc>
@@ -5995,7 +5915,7 @@
           <w:lang w:val="en-GB"/>
         </w:rPr>
       </w:pPr>
-      <w:bookmarkStart w:id="11" w:name="_Toc38360403"/>
+      <w:bookmarkStart w:id="10" w:name="_Toc38360403"/>
       <w:r>
         <w:rPr>
           <w:rFonts w:cs="Arial"/>
@@ -6006,30 +5926,17 @@
       </w:r>
       <w:bookmarkEnd w:id="0"/>
       <w:bookmarkEnd w:id="1"/>
-      <w:bookmarkEnd w:id="11"/>
+      <w:bookmarkEnd w:id="10"/>
     </w:p>
     <w:p>
-      <w:bookmarkStart w:id="12" w:name="_Toc390894202"/>
-      <w:bookmarkStart w:id="13" w:name="_Toc442867573"/>
-      <w:bookmarkStart w:id="14" w:name="_Toc512435627"/>
+      <w:bookmarkStart w:id="11" w:name="_Toc390894202"/>
+      <w:bookmarkStart w:id="12" w:name="_Toc442867573"/>
+      <w:bookmarkStart w:id="13" w:name="_Toc512435627"/>
       <w:r>
         <w:t xml:space="preserve">This document contains information and specification for Source System </w:t>
       </w:r>
-      <w:proofErr w:type="spellStart"/>
-      <w:r>
-        <w:t>Dtac</w:t>
-      </w:r>
-      <w:proofErr w:type="spellEnd"/>
-      <w:r>
-        <w:t xml:space="preserve"> </w:t>
-      </w:r>
-      <w:proofErr w:type="gramStart"/>
-      <w:r>
-        <w:t>Reward(</w:t>
-      </w:r>
-      <w:proofErr w:type="gramEnd"/>
-      <w:r>
-        <w:t>ESRVC)</w:t>
+      <w:r>
+        <w:t>Dtac Reward(ESRVC)</w:t>
       </w:r>
       <w:r>
         <w:t>for</w:t>
@@ -6044,15 +5951,7 @@
         <w:t xml:space="preserve">. The purpose of this document is to describe the design of output interfaces from </w:t>
       </w:r>
       <w:r>
-        <w:t xml:space="preserve">DTAC </w:t>
-      </w:r>
-      <w:proofErr w:type="gramStart"/>
-      <w:r>
-        <w:t>REWARD(</w:t>
-      </w:r>
-      <w:proofErr w:type="gramEnd"/>
-      <w:r>
-        <w:t>ESRVC)</w:t>
+        <w:t>DTAC REWARD(ESRVC)</w:t>
       </w:r>
       <w:r>
         <w:t xml:space="preserve"> (Source system) to AEP platform (Data Integration).</w:t>
@@ -6066,16 +5965,17 @@
         <w:t>The specification document will capture all the source feed details, their frequencies, naming conventions and their corresponding rules like exception handling, transformation rule, filtration rule if any, surrogate key and encryption logic.</w:t>
       </w:r>
     </w:p>
-    <w:bookmarkStart w:id="15" w:name="_Toc513647779"/>
-    <w:bookmarkStart w:id="16" w:name="_Toc513648327"/>
-    <w:bookmarkStart w:id="17" w:name="_Toc513648374"/>
-    <w:bookmarkStart w:id="18" w:name="_Toc513669197"/>
-    <w:bookmarkStart w:id="19" w:name="_Toc513669660"/>
-    <w:bookmarkStart w:id="20" w:name="_Toc17213438"/>
-    <w:bookmarkStart w:id="21" w:name="_Toc17727797"/>
+    <w:bookmarkStart w:id="14" w:name="_Toc513647779"/>
+    <w:bookmarkStart w:id="15" w:name="_Toc513648327"/>
+    <w:bookmarkStart w:id="16" w:name="_Toc513648374"/>
+    <w:bookmarkStart w:id="17" w:name="_Toc513669197"/>
+    <w:bookmarkStart w:id="18" w:name="_Toc513669660"/>
+    <w:bookmarkStart w:id="19" w:name="_Toc17213438"/>
+    <w:bookmarkStart w:id="20" w:name="_Toc17727797"/>
+    <w:bookmarkStart w:id="21" w:name="_Toc38360404"/>
     <w:bookmarkStart w:id="22" w:name="_Toc442867576"/>
     <w:bookmarkStart w:id="23" w:name="_Toc512435630"/>
-    <w:bookmarkStart w:id="24" w:name="_Toc38360404"/>
+    <w:bookmarkEnd w:id="11"/>
     <w:bookmarkEnd w:id="12"/>
     <w:bookmarkEnd w:id="13"/>
     <w:bookmarkEnd w:id="14"/>
@@ -6083,7 +5983,6 @@
     <w:bookmarkEnd w:id="16"/>
     <w:bookmarkEnd w:id="17"/>
     <w:bookmarkEnd w:id="18"/>
-    <w:bookmarkEnd w:id="19"/>
     <w:p>
       <w:pPr>
         <w:pStyle w:val="Heading2"/>
@@ -6203,9 +6102,9 @@
         </w:rPr>
         <w:t>1.1 Interface Diagram</w:t>
       </w:r>
+      <w:bookmarkEnd w:id="19"/>
       <w:bookmarkEnd w:id="20"/>
       <w:bookmarkEnd w:id="21"/>
-      <w:bookmarkEnd w:id="24"/>
       <w:r>
         <w:rPr>
           <w:rFonts w:ascii="Cambria" w:hAnsi="Cambria"/>
@@ -6295,15 +6194,7 @@
                               <w:jc w:val="center"/>
                             </w:pPr>
                             <w:r>
-                              <w:t xml:space="preserve">ODS – Vertica </w:t>
-                            </w:r>
-                            <w:proofErr w:type="spellStart"/>
-                            <w:r>
-                              <w:t>Vertica</w:t>
-                            </w:r>
-                            <w:proofErr w:type="spellEnd"/>
-                            <w:r>
-                              <w:t xml:space="preserve"> </w:t>
+                              <w:t xml:space="preserve">ODS – Vertica Vertica </w:t>
                             </w:r>
                           </w:p>
                         </w:txbxContent>
@@ -6554,15 +6445,7 @@
                                 <w:jc w:val="center"/>
                               </w:pPr>
                               <w:r>
-                                <w:t xml:space="preserve">DTAC </w:t>
-                              </w:r>
-                              <w:proofErr w:type="gramStart"/>
-                              <w:r>
-                                <w:t>REWARD(</w:t>
-                              </w:r>
-                              <w:proofErr w:type="gramEnd"/>
-                              <w:r>
-                                <w:t>ESRVC)</w:t>
+                                <w:t>DTAC REWARD(ESRVC)</w:t>
                               </w:r>
                             </w:p>
                           </w:txbxContent>
@@ -6939,7 +6822,7 @@
               </wp:anchor>
             </w:drawing>
           </mc:Choice>
-          <mc:Fallback xmlns:w16cid="http://schemas.microsoft.com/office/word/2016/wordml/cid" xmlns:am3d="http://schemas.microsoft.com/office/drawing/2017/model3d" xmlns:aink="http://schemas.microsoft.com/office/drawing/2016/ink" xmlns:cx8="http://schemas.microsoft.com/office/drawing/2016/5/14/chartex" xmlns:cx7="http://schemas.microsoft.com/office/drawing/2016/5/13/chartex" xmlns:cx6="http://schemas.microsoft.com/office/drawing/2016/5/12/chartex" xmlns:cx5="http://schemas.microsoft.com/office/drawing/2016/5/11/chartex" xmlns:cx4="http://schemas.microsoft.com/office/drawing/2016/5/10/chartex" xmlns:cx3="http://schemas.microsoft.com/office/drawing/2016/5/9/chartex" xmlns:cx2="http://schemas.microsoft.com/office/drawing/2015/10/21/chartex">
+          <mc:Fallback xmlns:cx2="http://schemas.microsoft.com/office/drawing/2015/10/21/chartex" xmlns:cx3="http://schemas.microsoft.com/office/drawing/2016/5/9/chartex" xmlns:cx4="http://schemas.microsoft.com/office/drawing/2016/5/10/chartex" xmlns:cx5="http://schemas.microsoft.com/office/drawing/2016/5/11/chartex" xmlns:cx6="http://schemas.microsoft.com/office/drawing/2016/5/12/chartex" xmlns:cx7="http://schemas.microsoft.com/office/drawing/2016/5/13/chartex" xmlns:cx8="http://schemas.microsoft.com/office/drawing/2016/5/14/chartex" xmlns:aink="http://schemas.microsoft.com/office/drawing/2016/ink" xmlns:am3d="http://schemas.microsoft.com/office/drawing/2017/model3d" xmlns:w16cid="http://schemas.microsoft.com/office/word/2016/wordml/cid">
             <w:pict>
               <v:shape w14:anchorId="2EA036AB" id="Straight Arrow Connector 4" o:spid="_x0000_s1026" type="#_x0000_t32" style="position:absolute;margin-left:370.4pt;margin-top:14.3pt;width:127.75pt;height:3.6pt;flip:y;z-index:251666432;visibility:visible;mso-wrap-style:square;mso-width-percent:0;mso-height-percent:0;mso-wrap-distance-left:9pt;mso-wrap-distance-top:0;mso-wrap-distance-right:9pt;mso-wrap-distance-bottom:0;mso-position-horizontal:absolute;mso-position-horizontal-relative:text;mso-position-vertical:absolute;mso-position-vertical-relative:text;mso-width-percent:0;mso-height-percent:0;mso-width-relative:margin;mso-height-relative:margin" o:gfxdata="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" strokecolor="#4472c4 [3204]" strokeweight=".5pt">
                 <v:stroke endarrow="block" joinstyle="miter"/>
@@ -7118,15 +7001,7 @@
                               <w:jc w:val="center"/>
                             </w:pPr>
                             <w:r>
-                              <w:t xml:space="preserve">EDW Landing </w:t>
-                            </w:r>
-                            <w:proofErr w:type="gramStart"/>
-                            <w:r>
-                              <w:t>Path(</w:t>
-                            </w:r>
-                            <w:proofErr w:type="gramEnd"/>
-                            <w:r>
-                              <w:t>pladius22)</w:t>
+                              <w:t>EDW Landing Path(pladius22)</w:t>
                             </w:r>
                           </w:p>
                         </w:txbxContent>
@@ -7242,7 +7117,7 @@
               </wp:anchor>
             </w:drawing>
           </mc:Choice>
-          <mc:Fallback xmlns:w16cid="http://schemas.microsoft.com/office/word/2016/wordml/cid" xmlns:am3d="http://schemas.microsoft.com/office/drawing/2017/model3d" xmlns:aink="http://schemas.microsoft.com/office/drawing/2016/ink" xmlns:cx8="http://schemas.microsoft.com/office/drawing/2016/5/14/chartex" xmlns:cx7="http://schemas.microsoft.com/office/drawing/2016/5/13/chartex" xmlns:cx6="http://schemas.microsoft.com/office/drawing/2016/5/12/chartex" xmlns:cx5="http://schemas.microsoft.com/office/drawing/2016/5/11/chartex" xmlns:cx4="http://schemas.microsoft.com/office/drawing/2016/5/10/chartex" xmlns:cx3="http://schemas.microsoft.com/office/drawing/2016/5/9/chartex" xmlns:cx2="http://schemas.microsoft.com/office/drawing/2015/10/21/chartex">
+          <mc:Fallback xmlns:cx2="http://schemas.microsoft.com/office/drawing/2015/10/21/chartex" xmlns:cx3="http://schemas.microsoft.com/office/drawing/2016/5/9/chartex" xmlns:cx4="http://schemas.microsoft.com/office/drawing/2016/5/10/chartex" xmlns:cx5="http://schemas.microsoft.com/office/drawing/2016/5/11/chartex" xmlns:cx6="http://schemas.microsoft.com/office/drawing/2016/5/12/chartex" xmlns:cx7="http://schemas.microsoft.com/office/drawing/2016/5/13/chartex" xmlns:cx8="http://schemas.microsoft.com/office/drawing/2016/5/14/chartex" xmlns:aink="http://schemas.microsoft.com/office/drawing/2016/ink" xmlns:am3d="http://schemas.microsoft.com/office/drawing/2017/model3d" xmlns:w16cid="http://schemas.microsoft.com/office/word/2016/wordml/cid">
             <w:pict>
               <v:shape w14:anchorId="0A9B763C" id="Straight Arrow Connector 9" o:spid="_x0000_s1026" type="#_x0000_t32" style="position:absolute;margin-left:147.45pt;margin-top:19.1pt;width:54pt;height:3.6pt;flip:x;z-index:251665408;visibility:visible;mso-wrap-style:square;mso-width-percent:0;mso-height-percent:0;mso-wrap-distance-left:9pt;mso-wrap-distance-top:0;mso-wrap-distance-right:9pt;mso-wrap-distance-bottom:0;mso-position-horizontal:absolute;mso-position-horizontal-relative:text;mso-position-vertical:absolute;mso-position-vertical-relative:text;mso-width-percent:0;mso-height-percent:0;mso-width-relative:margin;mso-height-relative:margin" o:gfxdata="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" strokecolor="#4472c4 [3204]" strokeweight=".5pt">
                 <v:stroke endarrow="block" joinstyle="miter"/>
@@ -7292,7 +7167,7 @@
           <w:lang w:val="en-GB"/>
         </w:rPr>
       </w:pPr>
-      <w:bookmarkStart w:id="25" w:name="_Toc38360405"/>
+      <w:bookmarkStart w:id="24" w:name="_Toc38360405"/>
       <w:r>
         <w:rPr>
           <w:rFonts w:ascii="Cambria" w:hAnsi="Cambria"/>
@@ -7307,22 +7182,14 @@
         </w:rPr>
         <w:t>File Feed List</w:t>
       </w:r>
-      <w:bookmarkEnd w:id="25"/>
+      <w:bookmarkEnd w:id="24"/>
     </w:p>
     <w:p>
       <w:r>
         <w:t xml:space="preserve">The below table captures the list of files which will be integrated from </w:t>
       </w:r>
       <w:r>
-        <w:t xml:space="preserve">DTAC </w:t>
-      </w:r>
-      <w:proofErr w:type="gramStart"/>
-      <w:r>
-        <w:t>REWARD(</w:t>
-      </w:r>
-      <w:proofErr w:type="gramEnd"/>
-      <w:r>
-        <w:t>ESRVC)</w:t>
+        <w:t>DTAC REWARD(ESRVC)</w:t>
       </w:r>
       <w:r>
         <w:t xml:space="preserve"> as part of first phase of ODS go-live.</w:t>
@@ -7545,21 +7412,8 @@
                 <w:sz w:val="16"/>
                 <w:szCs w:val="18"/>
               </w:rPr>
-              <w:t xml:space="preserve"> Notification </w:t>
-            </w:r>
-            <w:proofErr w:type="spellStart"/>
-            <w:r>
-              <w:rPr>
-                <w:rFonts w:ascii="Calibri" w:hAnsi="Calibri"/>
-                <w:b/>
-                <w:bCs/>
-                <w:color w:val="000000"/>
-                <w:sz w:val="16"/>
-                <w:szCs w:val="18"/>
-              </w:rPr>
-              <w:t>Mail_Group</w:t>
-            </w:r>
-            <w:proofErr w:type="spellEnd"/>
+              <w:t xml:space="preserve"> Notification Mail_Group</w:t>
+            </w:r>
           </w:p>
         </w:tc>
         <w:tc>
@@ -7717,7 +7571,6 @@
                 <w:szCs w:val="24"/>
               </w:rPr>
             </w:pPr>
-            <w:proofErr w:type="spellStart"/>
             <w:r>
               <w:rPr>
                 <w:rFonts w:cs="Tahoma"/>
@@ -7725,17 +7578,7 @@
                 <w:sz w:val="16"/>
                 <w:szCs w:val="16"/>
               </w:rPr>
-              <w:t>dtac_reward_payment</w:t>
-            </w:r>
-            <w:proofErr w:type="spellEnd"/>
-            <w:r>
-              <w:rPr>
-                <w:rFonts w:cs="Tahoma"/>
-                <w:color w:val="000000"/>
-                <w:sz w:val="16"/>
-                <w:szCs w:val="16"/>
-              </w:rPr>
-              <w:t>_&lt;YYYYMMDD&gt;</w:t>
+              <w:t>dtac_reward_payment_&lt;YYYYMMDD&gt;</w:t>
             </w:r>
           </w:p>
         </w:tc>
@@ -7769,27 +7612,7 @@
                 <w:sz w:val="16"/>
                 <w:szCs w:val="24"/>
               </w:rPr>
-              <w:t>.</w:t>
-            </w:r>
-            <w:proofErr w:type="spellStart"/>
-            <w:r>
-              <w:rPr>
-                <w:rFonts w:ascii="Calibri" w:eastAsia="Times New Roman" w:hAnsi="Calibri" w:cs="Times New Roman"/>
-                <w:color w:val="000000"/>
-                <w:sz w:val="16"/>
-                <w:szCs w:val="24"/>
-              </w:rPr>
-              <w:t>dat</w:t>
-            </w:r>
-            <w:proofErr w:type="spellEnd"/>
-            <w:r>
-              <w:rPr>
-                <w:rFonts w:ascii="Calibri" w:eastAsia="Times New Roman" w:hAnsi="Calibri" w:cs="Times New Roman"/>
-                <w:color w:val="000000"/>
-                <w:sz w:val="16"/>
-                <w:szCs w:val="24"/>
-              </w:rPr>
-              <w:t xml:space="preserve">  </w:t>
+              <w:t xml:space="preserve">.dat  </w:t>
             </w:r>
           </w:p>
         </w:tc>
@@ -7857,7 +7680,6 @@
                 <w:szCs w:val="24"/>
               </w:rPr>
             </w:pPr>
-            <w:proofErr w:type="spellStart"/>
             <w:r>
               <w:rPr>
                 <w:rFonts w:ascii="Calibri" w:eastAsia="Times New Roman" w:hAnsi="Calibri" w:cs="Times New Roman"/>
@@ -7865,97 +7687,7 @@
                 <w:sz w:val="16"/>
                 <w:szCs w:val="24"/>
               </w:rPr>
-              <w:t>Bunyawi</w:t>
-            </w:r>
-            <w:proofErr w:type="spellEnd"/>
-            <w:r>
-              <w:rPr>
-                <w:rFonts w:ascii="Calibri" w:eastAsia="Times New Roman" w:hAnsi="Calibri" w:cs="Times New Roman"/>
-                <w:color w:val="000000"/>
-                <w:sz w:val="16"/>
-                <w:szCs w:val="24"/>
-              </w:rPr>
-              <w:t xml:space="preserve"> </w:t>
-            </w:r>
-            <w:proofErr w:type="spellStart"/>
-            <w:r>
-              <w:rPr>
-                <w:rFonts w:ascii="Calibri" w:eastAsia="Times New Roman" w:hAnsi="Calibri" w:cs="Times New Roman"/>
-                <w:color w:val="000000"/>
-                <w:sz w:val="16"/>
-                <w:szCs w:val="24"/>
-              </w:rPr>
-              <w:t>Inthasri</w:t>
-            </w:r>
-            <w:proofErr w:type="spellEnd"/>
-            <w:r>
-              <w:rPr>
-                <w:rFonts w:ascii="Calibri" w:eastAsia="Times New Roman" w:hAnsi="Calibri" w:cs="Times New Roman"/>
-                <w:color w:val="000000"/>
-                <w:sz w:val="16"/>
-                <w:szCs w:val="24"/>
-              </w:rPr>
-              <w:t xml:space="preserve"> (</w:t>
-            </w:r>
-            <w:proofErr w:type="spellStart"/>
-            <w:r>
-              <w:rPr>
-                <w:rFonts w:ascii="Calibri" w:eastAsia="Times New Roman" w:hAnsi="Calibri" w:cs="Times New Roman"/>
-                <w:color w:val="000000"/>
-                <w:sz w:val="16"/>
-                <w:szCs w:val="24"/>
-              </w:rPr>
-              <w:t>Numwaan</w:t>
-            </w:r>
-            <w:proofErr w:type="spellEnd"/>
-            <w:r>
-              <w:rPr>
-                <w:rFonts w:ascii="Calibri" w:eastAsia="Times New Roman" w:hAnsi="Calibri" w:cs="Times New Roman"/>
-                <w:color w:val="000000"/>
-                <w:sz w:val="16"/>
-                <w:szCs w:val="24"/>
-              </w:rPr>
-              <w:t xml:space="preserve">) 66 81 441 7106 , </w:t>
-            </w:r>
-            <w:proofErr w:type="spellStart"/>
-            <w:r>
-              <w:rPr>
-                <w:rFonts w:ascii="Calibri" w:eastAsia="Times New Roman" w:hAnsi="Calibri" w:cs="Times New Roman"/>
-                <w:color w:val="000000"/>
-                <w:sz w:val="16"/>
-                <w:szCs w:val="24"/>
-              </w:rPr>
-              <w:t>Rangsun</w:t>
-            </w:r>
-            <w:proofErr w:type="spellEnd"/>
-            <w:r>
-              <w:rPr>
-                <w:rFonts w:ascii="Calibri" w:eastAsia="Times New Roman" w:hAnsi="Calibri" w:cs="Times New Roman"/>
-                <w:color w:val="000000"/>
-                <w:sz w:val="16"/>
-                <w:szCs w:val="24"/>
-              </w:rPr>
-              <w:t xml:space="preserve"> </w:t>
-            </w:r>
-            <w:proofErr w:type="spellStart"/>
-            <w:r>
-              <w:rPr>
-                <w:rFonts w:ascii="Calibri" w:eastAsia="Times New Roman" w:hAnsi="Calibri" w:cs="Times New Roman"/>
-                <w:color w:val="000000"/>
-                <w:sz w:val="16"/>
-                <w:szCs w:val="24"/>
-              </w:rPr>
-              <w:t>Chaicompa</w:t>
-            </w:r>
-            <w:proofErr w:type="spellEnd"/>
-            <w:r>
-              <w:rPr>
-                <w:rFonts w:ascii="Calibri" w:eastAsia="Times New Roman" w:hAnsi="Calibri" w:cs="Times New Roman"/>
-                <w:color w:val="000000"/>
-                <w:sz w:val="16"/>
-                <w:szCs w:val="24"/>
-              </w:rPr>
-              <w:t xml:space="preserve"> &lt;Rangsun@dtac.co.th&gt; 0894926714</w:t>
+              <w:t>Bunyawi Inthasri (Numwaan) 66 81 441 7106 , Rangsun Chaicompa &lt;Rangsun@dtac.co.th&gt; 0894926714</w:t>
             </w:r>
           </w:p>
         </w:tc>
@@ -8052,7 +7784,6 @@
                 <w:szCs w:val="16"/>
               </w:rPr>
             </w:pPr>
-            <w:proofErr w:type="spellStart"/>
             <w:r>
               <w:rPr>
                 <w:rFonts w:cs="Tahoma"/>
@@ -8060,17 +7791,7 @@
                 <w:sz w:val="16"/>
                 <w:szCs w:val="16"/>
               </w:rPr>
-              <w:t>CouponWs_coupappm</w:t>
-            </w:r>
-            <w:proofErr w:type="spellEnd"/>
-            <w:r>
-              <w:rPr>
-                <w:rFonts w:cs="Tahoma"/>
-                <w:color w:val="000000"/>
-                <w:sz w:val="16"/>
-                <w:szCs w:val="16"/>
-              </w:rPr>
-              <w:t xml:space="preserve">[1|2]_TX.LOG.&lt;YYYYMMDD&gt; </w:t>
+              <w:t xml:space="preserve">CouponWs_coupappm[1|2]_TX.LOG.&lt;YYYYMMDD&gt; </w:t>
             </w:r>
           </w:p>
         </w:tc>
@@ -8162,7 +7883,6 @@
                 <w:szCs w:val="24"/>
               </w:rPr>
             </w:pPr>
-            <w:proofErr w:type="spellStart"/>
             <w:r>
               <w:rPr>
                 <w:rFonts w:ascii="Calibri" w:eastAsia="Times New Roman" w:hAnsi="Calibri" w:cs="Times New Roman"/>
@@ -8170,29 +7890,8 @@
                 <w:sz w:val="16"/>
                 <w:szCs w:val="24"/>
               </w:rPr>
-              <w:t>Pitak</w:t>
-            </w:r>
-            <w:proofErr w:type="spellEnd"/>
-            <w:r>
-              <w:rPr>
-                <w:rFonts w:ascii="Calibri" w:eastAsia="Times New Roman" w:hAnsi="Calibri" w:cs="Times New Roman"/>
-                <w:color w:val="000000"/>
-                <w:sz w:val="16"/>
-                <w:szCs w:val="24"/>
-              </w:rPr>
-              <w:t xml:space="preserve"> </w:t>
-            </w:r>
-            <w:proofErr w:type="spellStart"/>
-            <w:r>
-              <w:rPr>
-                <w:rFonts w:ascii="Calibri" w:eastAsia="Times New Roman" w:hAnsi="Calibri" w:cs="Times New Roman"/>
-                <w:color w:val="000000"/>
-                <w:sz w:val="16"/>
-                <w:szCs w:val="24"/>
-              </w:rPr>
-              <w:t>Klangpahol</w:t>
-            </w:r>
-            <w:proofErr w:type="spellEnd"/>
+              <w:t>Pitak Klangpahol</w:t>
+            </w:r>
           </w:p>
         </w:tc>
       </w:tr>
@@ -8201,8 +7900,8 @@
       <w:pPr>
         <w:pStyle w:val="Heading2"/>
       </w:pPr>
-      <w:bookmarkStart w:id="26" w:name="_Toc514793891"/>
-      <w:bookmarkStart w:id="27" w:name="_Toc38360406"/>
+      <w:bookmarkStart w:id="25" w:name="_Toc514793891"/>
+      <w:bookmarkStart w:id="26" w:name="_Toc38360406"/>
       <w:r>
         <w:t xml:space="preserve">1.3 </w:t>
       </w:r>
@@ -8212,8 +7911,8 @@
       <w:r>
         <w:t>Transfer Mechanism</w:t>
       </w:r>
+      <w:bookmarkEnd w:id="25"/>
       <w:bookmarkEnd w:id="26"/>
-      <w:bookmarkEnd w:id="27"/>
     </w:p>
     <w:p>
       <w:pPr>
@@ -8222,19 +7921,20 @@
           <w:lang w:eastAsia="zh-CN"/>
         </w:rPr>
       </w:pPr>
-      <w:bookmarkStart w:id="28" w:name="_Toc11172449"/>
-      <w:bookmarkStart w:id="29" w:name="_Toc11172450"/>
-      <w:bookmarkStart w:id="30" w:name="_Toc11172451"/>
-      <w:bookmarkStart w:id="31" w:name="_Toc11172452"/>
-      <w:bookmarkStart w:id="32" w:name="_Toc11172453"/>
-      <w:bookmarkStart w:id="33" w:name="_Toc11172454"/>
-      <w:bookmarkStart w:id="34" w:name="_Toc11172455"/>
-      <w:bookmarkStart w:id="35" w:name="_Toc11172456"/>
-      <w:bookmarkStart w:id="36" w:name="_Toc11172457"/>
-      <w:bookmarkStart w:id="37" w:name="_Toc11172458"/>
-      <w:bookmarkStart w:id="38" w:name="_Toc11172459"/>
-      <w:bookmarkStart w:id="39" w:name="_Toc11172460"/>
-      <w:bookmarkStart w:id="40" w:name="_Toc11172461"/>
+      <w:bookmarkStart w:id="27" w:name="_Toc11172449"/>
+      <w:bookmarkStart w:id="28" w:name="_Toc11172450"/>
+      <w:bookmarkStart w:id="29" w:name="_Toc11172451"/>
+      <w:bookmarkStart w:id="30" w:name="_Toc11172452"/>
+      <w:bookmarkStart w:id="31" w:name="_Toc11172453"/>
+      <w:bookmarkStart w:id="32" w:name="_Toc11172454"/>
+      <w:bookmarkStart w:id="33" w:name="_Toc11172455"/>
+      <w:bookmarkStart w:id="34" w:name="_Toc11172456"/>
+      <w:bookmarkStart w:id="35" w:name="_Toc11172457"/>
+      <w:bookmarkStart w:id="36" w:name="_Toc11172458"/>
+      <w:bookmarkStart w:id="37" w:name="_Toc11172459"/>
+      <w:bookmarkStart w:id="38" w:name="_Toc11172460"/>
+      <w:bookmarkStart w:id="39" w:name="_Toc11172461"/>
+      <w:bookmarkEnd w:id="27"/>
       <w:bookmarkEnd w:id="28"/>
       <w:bookmarkEnd w:id="29"/>
       <w:bookmarkEnd w:id="30"/>
@@ -8247,17 +7947,8 @@
       <w:bookmarkEnd w:id="37"/>
       <w:bookmarkEnd w:id="38"/>
       <w:bookmarkEnd w:id="39"/>
-      <w:bookmarkEnd w:id="40"/>
-      <w:r>
-        <w:t xml:space="preserve">DTAC </w:t>
-      </w:r>
-      <w:proofErr w:type="gramStart"/>
-      <w:r>
-        <w:t>REWARD(</w:t>
-      </w:r>
-      <w:proofErr w:type="gramEnd"/>
-      <w:r>
-        <w:t xml:space="preserve">ESRVC) </w:t>
+      <w:r>
+        <w:t xml:space="preserve">DTAC REWARD(ESRVC) </w:t>
       </w:r>
       <w:r>
         <w:rPr>
@@ -8366,33 +8057,19 @@
         <w:rPr>
           <w:lang w:eastAsia="zh-CN"/>
         </w:rPr>
-        <w:t>with .</w:t>
-      </w:r>
-      <w:proofErr w:type="spellStart"/>
+        <w:t>with .dat</w:t>
+      </w:r>
       <w:r>
         <w:rPr>
           <w:lang w:eastAsia="zh-CN"/>
         </w:rPr>
-        <w:t>dat</w:t>
-      </w:r>
-      <w:proofErr w:type="spellEnd"/>
+        <w:t>/.LOG</w:t>
+      </w:r>
       <w:r>
         <w:rPr>
           <w:lang w:eastAsia="zh-CN"/>
         </w:rPr>
-        <w:t>/.LOG</w:t>
-      </w:r>
-      <w:r>
-        <w:rPr>
-          <w:lang w:eastAsia="zh-CN"/>
-        </w:rPr>
-        <w:t>.</w:t>
-      </w:r>
-      <w:r>
-        <w:rPr>
-          <w:lang w:eastAsia="zh-CN"/>
-        </w:rPr>
-        <w:t>&lt;YYYYMMDD&gt;</w:t>
+        <w:t>.&lt;YYYYMMDD&gt;</w:t>
       </w:r>
       <w:r>
         <w:rPr>
@@ -8425,21 +8102,7 @@
         <w:rPr>
           <w:lang w:eastAsia="zh-CN"/>
         </w:rPr>
-        <w:t>LOG</w:t>
-      </w:r>
-      <w:proofErr w:type="gramStart"/>
-      <w:r>
-        <w:rPr>
-          <w:lang w:eastAsia="zh-CN"/>
-        </w:rPr>
-        <w:t>.&lt;</w:t>
-      </w:r>
-      <w:proofErr w:type="gramEnd"/>
-      <w:r>
-        <w:rPr>
-          <w:lang w:eastAsia="zh-CN"/>
-        </w:rPr>
-        <w:t>YYYYMMDD&gt;</w:t>
+        <w:t>LOG.&lt;YYYYMMDD&gt;</w:t>
       </w:r>
       <w:r>
         <w:rPr>
@@ -8693,7 +8356,6 @@
                 <w:szCs w:val="24"/>
               </w:rPr>
             </w:pPr>
-            <w:proofErr w:type="spellStart"/>
             <w:r>
               <w:rPr>
                 <w:rFonts w:ascii="Calibri" w:eastAsia="Times New Roman" w:hAnsi="Calibri" w:cs="Times New Roman"/>
@@ -8701,29 +8363,8 @@
                 <w:sz w:val="16"/>
                 <w:szCs w:val="24"/>
               </w:rPr>
-              <w:t>dtac_reward_payment</w:t>
-            </w:r>
-            <w:proofErr w:type="spellEnd"/>
-            <w:r>
-              <w:rPr>
-                <w:rFonts w:ascii="Calibri" w:eastAsia="Times New Roman" w:hAnsi="Calibri" w:cs="Times New Roman"/>
-                <w:color w:val="000000"/>
-                <w:sz w:val="16"/>
-                <w:szCs w:val="24"/>
-              </w:rPr>
-              <w:t>_&lt;YYYYMMDD&gt;.</w:t>
-            </w:r>
-            <w:proofErr w:type="spellStart"/>
-            <w:r>
-              <w:rPr>
-                <w:rFonts w:ascii="Calibri" w:eastAsia="Times New Roman" w:hAnsi="Calibri" w:cs="Times New Roman"/>
-                <w:color w:val="000000"/>
-                <w:sz w:val="16"/>
-                <w:szCs w:val="24"/>
-              </w:rPr>
-              <w:t>dat</w:t>
-            </w:r>
-            <w:proofErr w:type="spellEnd"/>
+              <w:t>dtac_reward_payment_&lt;YYYYMMDD&gt;.dat</w:t>
+            </w:r>
           </w:p>
         </w:tc>
         <w:tc>
@@ -8750,27 +8391,7 @@
                 <w:sz w:val="16"/>
                 <w:szCs w:val="24"/>
               </w:rPr>
-              <w:t>.</w:t>
-            </w:r>
-            <w:proofErr w:type="spellStart"/>
-            <w:r>
-              <w:rPr>
-                <w:rFonts w:ascii="Calibri" w:eastAsia="Times New Roman" w:hAnsi="Calibri" w:cs="Times New Roman"/>
-                <w:color w:val="000000"/>
-                <w:sz w:val="16"/>
-                <w:szCs w:val="24"/>
-              </w:rPr>
-              <w:t>dat</w:t>
-            </w:r>
-            <w:proofErr w:type="spellEnd"/>
-            <w:r>
-              <w:rPr>
-                <w:rFonts w:ascii="Calibri" w:eastAsia="Times New Roman" w:hAnsi="Calibri" w:cs="Times New Roman"/>
-                <w:color w:val="000000"/>
-                <w:sz w:val="16"/>
-                <w:szCs w:val="24"/>
-              </w:rPr>
-              <w:t xml:space="preserve">  </w:t>
+              <w:t xml:space="preserve">.dat  </w:t>
             </w:r>
           </w:p>
         </w:tc>
@@ -8857,7 +8478,6 @@
                 <w:szCs w:val="24"/>
               </w:rPr>
             </w:pPr>
-            <w:proofErr w:type="spellStart"/>
             <w:r>
               <w:rPr>
                 <w:rFonts w:ascii="Calibri" w:eastAsia="Times New Roman" w:hAnsi="Calibri" w:cs="Times New Roman"/>
@@ -8865,17 +8485,7 @@
                 <w:sz w:val="16"/>
                 <w:szCs w:val="24"/>
               </w:rPr>
-              <w:t>CouponWs_coupappm</w:t>
-            </w:r>
-            <w:proofErr w:type="spellEnd"/>
-            <w:r>
-              <w:rPr>
-                <w:rFonts w:ascii="Calibri" w:eastAsia="Times New Roman" w:hAnsi="Calibri" w:cs="Times New Roman"/>
-                <w:color w:val="000000"/>
-                <w:sz w:val="16"/>
-                <w:szCs w:val="24"/>
-              </w:rPr>
-              <w:t xml:space="preserve">[1|2]_TX.LOG.&lt;YYYYMMDD&gt; </w:t>
+              <w:t xml:space="preserve">CouponWs_coupappm[1|2]_TX.LOG.&lt;YYYYMMDD&gt; </w:t>
             </w:r>
           </w:p>
         </w:tc>
@@ -8921,7 +8531,6 @@
                 <w:szCs w:val="24"/>
               </w:rPr>
             </w:pPr>
-            <w:proofErr w:type="spellStart"/>
             <w:r>
               <w:rPr>
                 <w:rFonts w:ascii="Calibri" w:eastAsia="Times New Roman" w:hAnsi="Calibri" w:cs="Times New Roman"/>
@@ -8929,17 +8538,7 @@
                 <w:sz w:val="16"/>
                 <w:szCs w:val="24"/>
               </w:rPr>
-              <w:t>CouponWs_coupappm</w:t>
-            </w:r>
-            <w:proofErr w:type="spellEnd"/>
-            <w:r>
-              <w:rPr>
-                <w:rFonts w:ascii="Calibri" w:eastAsia="Times New Roman" w:hAnsi="Calibri" w:cs="Times New Roman"/>
-                <w:color w:val="000000"/>
-                <w:sz w:val="16"/>
-                <w:szCs w:val="24"/>
-              </w:rPr>
-              <w:t>[1|2]_TX.LOG.&lt;YYYYMMDD&gt;</w:t>
+              <w:t>CouponWs_coupappm[1|2]_TX.LOG.&lt;YYYYMMDD&gt;</w:t>
             </w:r>
           </w:p>
         </w:tc>
@@ -9047,21 +8646,7 @@
         <w:rPr>
           <w:lang w:eastAsia="zh-CN"/>
         </w:rPr>
-        <w:t xml:space="preserve">There will be separate folder created for each day where the files will be </w:t>
-      </w:r>
-      <w:proofErr w:type="gramStart"/>
-      <w:r>
-        <w:rPr>
-          <w:lang w:eastAsia="zh-CN"/>
-        </w:rPr>
-        <w:t>Pulled</w:t>
-      </w:r>
-      <w:proofErr w:type="gramEnd"/>
-      <w:r>
-        <w:rPr>
-          <w:lang w:eastAsia="zh-CN"/>
-        </w:rPr>
-        <w:t xml:space="preserve"> inside AEP- Landing zone. Folder structure as below:</w:t>
+        <w:t>There will be separate folder created for each day where the files will be Pulled inside AEP- Landing zone. Folder structure as below:</w:t>
       </w:r>
     </w:p>
     <w:p>
@@ -9634,7 +9219,6 @@
                 <w:szCs w:val="24"/>
               </w:rPr>
             </w:pPr>
-            <w:proofErr w:type="spellStart"/>
             <w:r>
               <w:rPr>
                 <w:rFonts w:ascii="Calibri" w:eastAsia="Times New Roman" w:hAnsi="Calibri" w:cs="Times New Roman"/>
@@ -9642,17 +9226,7 @@
                 <w:sz w:val="16"/>
                 <w:szCs w:val="24"/>
               </w:rPr>
-              <w:t>dtac_reward_payment</w:t>
-            </w:r>
-            <w:proofErr w:type="spellEnd"/>
-            <w:r>
-              <w:rPr>
-                <w:rFonts w:ascii="Calibri" w:eastAsia="Times New Roman" w:hAnsi="Calibri" w:cs="Times New Roman"/>
-                <w:color w:val="000000"/>
-                <w:sz w:val="16"/>
-                <w:szCs w:val="24"/>
-              </w:rPr>
-              <w:t>_&lt;YYYYMMDD&gt;</w:t>
+              <w:t>dtac_reward_payment_&lt;YYYYMMDD&gt;</w:t>
             </w:r>
           </w:p>
         </w:tc>
@@ -9784,7 +9358,6 @@
                 <w:szCs w:val="24"/>
               </w:rPr>
             </w:pPr>
-            <w:proofErr w:type="spellStart"/>
             <w:r>
               <w:rPr>
                 <w:rFonts w:cs="Tahoma"/>
@@ -9792,17 +9365,7 @@
                 <w:sz w:val="16"/>
                 <w:szCs w:val="16"/>
               </w:rPr>
-              <w:t>CouponWs_coupappm</w:t>
-            </w:r>
-            <w:proofErr w:type="spellEnd"/>
-            <w:r>
-              <w:rPr>
-                <w:rFonts w:cs="Tahoma"/>
-                <w:color w:val="000000"/>
-                <w:sz w:val="16"/>
-                <w:szCs w:val="16"/>
-              </w:rPr>
-              <w:t xml:space="preserve">[1|2]_TX.LOG.&lt;YYYYMMDD&gt; </w:t>
+              <w:t xml:space="preserve">CouponWs_coupappm[1|2]_TX.LOG.&lt;YYYYMMDD&gt; </w:t>
             </w:r>
           </w:p>
         </w:tc>
@@ -9872,24 +9435,16 @@
         <w:pStyle w:val="Heading2"/>
         <w:ind w:left="1080"/>
       </w:pPr>
-      <w:bookmarkStart w:id="41" w:name="_Toc17727800"/>
-      <w:bookmarkStart w:id="42" w:name="_Toc38360407"/>
+      <w:bookmarkStart w:id="40" w:name="_Toc17727800"/>
+      <w:bookmarkStart w:id="41" w:name="_Toc38360407"/>
       <w:r>
         <w:t xml:space="preserve">1.4 ODS </w:t>
       </w:r>
       <w:r>
-        <w:t xml:space="preserve">Table </w:t>
-      </w:r>
-      <w:proofErr w:type="gramStart"/>
-      <w:r>
-        <w:t>Naming</w:t>
-      </w:r>
-      <w:proofErr w:type="gramEnd"/>
-      <w:r>
-        <w:t xml:space="preserve"> convention</w:t>
-      </w:r>
+        <w:t>Table Naming convention</w:t>
+      </w:r>
+      <w:bookmarkEnd w:id="40"/>
       <w:bookmarkEnd w:id="41"/>
-      <w:bookmarkEnd w:id="42"/>
       <w:r>
         <w:t xml:space="preserve"> </w:t>
       </w:r>
@@ -9920,7 +9475,6 @@
         </w:rPr>
         <w:t>&lt;</w:t>
       </w:r>
-      <w:proofErr w:type="spellStart"/>
       <w:r>
         <w:rPr>
           <w:rFonts w:asciiTheme="minorHAnsi" w:hAnsiTheme="minorHAnsi"/>
@@ -9939,7 +9493,6 @@
         </w:rPr>
         <w:t>System</w:t>
       </w:r>
-      <w:proofErr w:type="spellEnd"/>
       <w:r>
         <w:rPr>
           <w:rFonts w:asciiTheme="minorHAnsi" w:hAnsiTheme="minorHAnsi"/>
@@ -9952,7 +9505,6 @@
         </w:rPr>
         <w:t>&lt;</w:t>
       </w:r>
-      <w:proofErr w:type="spellStart"/>
       <w:r>
         <w:rPr>
           <w:rFonts w:asciiTheme="minorHAnsi" w:hAnsiTheme="minorHAnsi"/>
@@ -9963,14 +9515,7 @@
         <w:rPr>
           <w:rFonts w:asciiTheme="minorHAnsi" w:hAnsiTheme="minorHAnsi"/>
         </w:rPr>
-        <w:t>name</w:t>
-      </w:r>
-      <w:proofErr w:type="spellEnd"/>
-      <w:r>
-        <w:rPr>
-          <w:rFonts w:asciiTheme="minorHAnsi" w:hAnsiTheme="minorHAnsi"/>
-        </w:rPr>
-        <w:t>&gt;</w:t>
+        <w:t>name&gt;</w:t>
       </w:r>
     </w:p>
     <w:p>
@@ -9998,7 +9543,6 @@
         </w:rPr>
         <w:t>&lt;</w:t>
       </w:r>
-      <w:proofErr w:type="spellStart"/>
       <w:r>
         <w:rPr>
           <w:rFonts w:asciiTheme="minorHAnsi" w:hAnsiTheme="minorHAnsi"/>
@@ -10017,7 +9561,6 @@
         </w:rPr>
         <w:t>System</w:t>
       </w:r>
-      <w:proofErr w:type="spellEnd"/>
       <w:r>
         <w:rPr>
           <w:rFonts w:asciiTheme="minorHAnsi" w:hAnsiTheme="minorHAnsi"/>
@@ -10030,7 +9573,6 @@
         </w:rPr>
         <w:t>&lt;</w:t>
       </w:r>
-      <w:proofErr w:type="spellStart"/>
       <w:r>
         <w:rPr>
           <w:rFonts w:asciiTheme="minorHAnsi" w:hAnsiTheme="minorHAnsi"/>
@@ -10041,14 +9583,7 @@
         <w:rPr>
           <w:rFonts w:asciiTheme="minorHAnsi" w:hAnsiTheme="minorHAnsi"/>
         </w:rPr>
-        <w:t>name</w:t>
-      </w:r>
-      <w:proofErr w:type="spellEnd"/>
-      <w:r>
-        <w:rPr>
-          <w:rFonts w:asciiTheme="minorHAnsi" w:hAnsiTheme="minorHAnsi"/>
-        </w:rPr>
-        <w:t>&gt;</w:t>
+        <w:t>name&gt;</w:t>
       </w:r>
     </w:p>
     <w:p/>
@@ -10073,7 +9608,7 @@
           <w:lang w:val="en-GB"/>
         </w:rPr>
       </w:pPr>
-      <w:bookmarkStart w:id="43" w:name="_Toc38360408"/>
+      <w:bookmarkStart w:id="42" w:name="_Toc38360408"/>
       <w:r>
         <w:rPr>
           <w:rFonts w:cs="Arial"/>
@@ -10084,7 +9619,7 @@
       </w:r>
       <w:bookmarkEnd w:id="22"/>
       <w:bookmarkEnd w:id="23"/>
-      <w:bookmarkEnd w:id="43"/>
+      <w:bookmarkEnd w:id="42"/>
     </w:p>
     <w:p>
       <w:pPr>
@@ -10095,18 +9630,10 @@
         </w:numPr>
         <w:spacing w:after="120" w:line="240" w:lineRule="auto"/>
       </w:pPr>
-      <w:bookmarkStart w:id="44" w:name="_Toc442867577"/>
-      <w:bookmarkStart w:id="45" w:name="_Toc512435631"/>
-      <w:r>
-        <w:t xml:space="preserve">Master data file will be </w:t>
-      </w:r>
-      <w:proofErr w:type="gramStart"/>
-      <w:r>
-        <w:t>Pushed</w:t>
-      </w:r>
-      <w:proofErr w:type="gramEnd"/>
-      <w:r>
-        <w:t xml:space="preserve"> to the EDW landing path on a daily basis even if there is no</w:t>
+      <w:bookmarkStart w:id="43" w:name="_Toc442867577"/>
+      <w:bookmarkStart w:id="44" w:name="_Toc512435631"/>
+      <w:r>
+        <w:t>Master data file will be Pushed to the EDW landing path on a daily basis even if there is no</w:t>
       </w:r>
       <w:r>
         <w:t xml:space="preserve"> new data</w:t>
@@ -10197,15 +9724,7 @@
         <w:t>File count validation cannot be done for source feed which are not having any control file.</w:t>
       </w:r>
       <w:r>
-        <w:t xml:space="preserve"> No Process in </w:t>
-      </w:r>
-      <w:proofErr w:type="gramStart"/>
-      <w:r>
-        <w:t>As-</w:t>
-      </w:r>
-      <w:proofErr w:type="gramEnd"/>
-      <w:r>
-        <w:t>is DTAC application.</w:t>
+        <w:t xml:space="preserve"> No Process in As-is DTAC application.</w:t>
       </w:r>
     </w:p>
     <w:p>
@@ -10263,7 +9782,7 @@
           <w:lang w:val="en-GB"/>
         </w:rPr>
       </w:pPr>
-      <w:bookmarkStart w:id="46" w:name="_Toc38360409"/>
+      <w:bookmarkStart w:id="45" w:name="_Toc38360409"/>
       <w:r>
         <w:rPr>
           <w:rFonts w:cs="Arial"/>
@@ -10272,9 +9791,9 @@
         <w:lastRenderedPageBreak/>
         <w:t>Interface Details</w:t>
       </w:r>
+      <w:bookmarkEnd w:id="43"/>
       <w:bookmarkEnd w:id="44"/>
       <w:bookmarkEnd w:id="45"/>
-      <w:bookmarkEnd w:id="46"/>
     </w:p>
     <w:p>
       <w:pPr>
@@ -10283,9 +9802,9 @@
           <w:lang w:val="en-GB"/>
         </w:rPr>
       </w:pPr>
+      <w:bookmarkStart w:id="46" w:name="_Toc38360410"/>
       <w:bookmarkStart w:id="47" w:name="_Toc442867578"/>
       <w:bookmarkStart w:id="48" w:name="_Toc512435632"/>
-      <w:bookmarkStart w:id="49" w:name="_Toc38360410"/>
       <w:r>
         <w:rPr>
           <w:lang w:val="en-GB"/>
@@ -10310,7 +9829,7 @@
         </w:rPr>
         <w:t>Details of Source Feeds</w:t>
       </w:r>
-      <w:bookmarkEnd w:id="49"/>
+      <w:bookmarkEnd w:id="46"/>
     </w:p>
     <w:tbl>
       <w:tblPr>
@@ -10530,26 +10049,18 @@
           <w:lang w:val="en-GB"/>
         </w:rPr>
       </w:pPr>
-      <w:bookmarkStart w:id="50" w:name="_Toc38360411"/>
+      <w:bookmarkStart w:id="49" w:name="_Toc38360411"/>
       <w:r>
         <w:rPr>
           <w:lang w:val="en-GB"/>
         </w:rPr>
         <w:t>Source Feed Files</w:t>
       </w:r>
-      <w:bookmarkEnd w:id="50"/>
+      <w:bookmarkEnd w:id="49"/>
     </w:p>
     <w:p>
       <w:r>
-        <w:t xml:space="preserve">The below table captures the list of files which will be integrated from DTAC </w:t>
-      </w:r>
-      <w:proofErr w:type="gramStart"/>
-      <w:r>
-        <w:t>REWARD(</w:t>
-      </w:r>
-      <w:proofErr w:type="gramEnd"/>
-      <w:r>
-        <w:t>ESRVC) as part of first phase of ODS go-live.</w:t>
+        <w:t>The below table captures the list of files which will be integrated from DTAC REWARD(ESRVC) as part of first phase of ODS go-live.</w:t>
       </w:r>
     </w:p>
     <w:tbl>
@@ -10812,7 +10323,6 @@
                 <w:szCs w:val="18"/>
               </w:rPr>
             </w:pPr>
-            <w:proofErr w:type="spellStart"/>
             <w:r>
               <w:rPr>
                 <w:rFonts w:ascii="Calibri" w:eastAsia="Times New Roman" w:hAnsi="Calibri" w:cs="Times New Roman"/>
@@ -10824,7 +10334,6 @@
               </w:rPr>
               <w:t>Conv</w:t>
             </w:r>
-            <w:proofErr w:type="spellEnd"/>
           </w:p>
         </w:tc>
         <w:tc>
@@ -11147,7 +10656,6 @@
                 <w:szCs w:val="16"/>
               </w:rPr>
             </w:pPr>
-            <w:proofErr w:type="spellStart"/>
             <w:r>
               <w:rPr>
                 <w:rFonts w:cs="Tahoma"/>
@@ -11155,17 +10663,7 @@
                 <w:sz w:val="16"/>
                 <w:szCs w:val="16"/>
               </w:rPr>
-              <w:t>dtac_reward_payment</w:t>
-            </w:r>
-            <w:proofErr w:type="spellEnd"/>
-            <w:r>
-              <w:rPr>
-                <w:rFonts w:cs="Tahoma"/>
-                <w:color w:val="000000"/>
-                <w:sz w:val="16"/>
-                <w:szCs w:val="16"/>
-              </w:rPr>
-              <w:t>_&lt;YYYYMMDD&gt;</w:t>
+              <w:t>dtac_reward_payment_&lt;YYYYMMDD&gt;</w:t>
             </w:r>
           </w:p>
         </w:tc>
@@ -11198,27 +10696,7 @@
                 <w:sz w:val="16"/>
                 <w:szCs w:val="16"/>
               </w:rPr>
-              <w:t>.</w:t>
-            </w:r>
-            <w:proofErr w:type="spellStart"/>
-            <w:r>
-              <w:rPr>
-                <w:rFonts w:cs="Tahoma"/>
-                <w:color w:val="000000"/>
-                <w:sz w:val="16"/>
-                <w:szCs w:val="16"/>
-              </w:rPr>
-              <w:t>dat</w:t>
-            </w:r>
-            <w:proofErr w:type="spellEnd"/>
-            <w:r>
-              <w:rPr>
-                <w:rFonts w:cs="Tahoma"/>
-                <w:color w:val="000000"/>
-                <w:sz w:val="16"/>
-                <w:szCs w:val="16"/>
-              </w:rPr>
-              <w:t xml:space="preserve">  </w:t>
+              <w:t xml:space="preserve">.dat  </w:t>
             </w:r>
           </w:p>
         </w:tc>
@@ -11561,7 +11039,6 @@
                 <w:szCs w:val="16"/>
               </w:rPr>
             </w:pPr>
-            <w:proofErr w:type="spellStart"/>
             <w:r>
               <w:rPr>
                 <w:rFonts w:cs="Tahoma"/>
@@ -11569,17 +11046,7 @@
                 <w:sz w:val="16"/>
                 <w:szCs w:val="16"/>
               </w:rPr>
-              <w:t>CouponWs_coupappm</w:t>
-            </w:r>
-            <w:proofErr w:type="spellEnd"/>
-            <w:r>
-              <w:rPr>
-                <w:rFonts w:cs="Tahoma"/>
-                <w:color w:val="000000"/>
-                <w:sz w:val="16"/>
-                <w:szCs w:val="16"/>
-              </w:rPr>
-              <w:t xml:space="preserve">[1|2]_TX.LOG.&lt;YYYYMMDD&gt; </w:t>
+              <w:t xml:space="preserve">CouponWs_coupappm[1|2]_TX.LOG.&lt;YYYYMMDD&gt; </w:t>
             </w:r>
           </w:p>
         </w:tc>
@@ -12388,17 +11855,8 @@
                 <w:sz w:val="20"/>
                 <w:szCs w:val="20"/>
               </w:rPr>
-              <w:t>.</w:t>
-            </w:r>
-            <w:proofErr w:type="spellStart"/>
-            <w:r>
-              <w:rPr>
-                <w:sz w:val="20"/>
-                <w:szCs w:val="20"/>
-              </w:rPr>
-              <w:t>dat</w:t>
-            </w:r>
-            <w:proofErr w:type="spellEnd"/>
+              <w:t>.dat</w:t>
+            </w:r>
             <w:r>
               <w:rPr>
                 <w:sz w:val="20"/>
@@ -12875,7 +12333,7 @@
           <w:lang w:val="en-AU"/>
         </w:rPr>
       </w:pPr>
-      <w:bookmarkStart w:id="51" w:name="_Hlk522570037"/>
+      <w:bookmarkStart w:id="50" w:name="_Hlk522570037"/>
       <w:r>
         <w:rPr>
           <w:lang w:val="en-AU"/>
@@ -13237,7 +12695,6 @@
                 <w:szCs w:val="16"/>
               </w:rPr>
             </w:pPr>
-            <w:proofErr w:type="spellStart"/>
             <w:r>
               <w:rPr>
                 <w:rFonts w:cs="Tahoma"/>
@@ -13245,17 +12702,7 @@
                 <w:sz w:val="16"/>
                 <w:szCs w:val="16"/>
               </w:rPr>
-              <w:t>dtac_reward_payment</w:t>
-            </w:r>
-            <w:proofErr w:type="spellEnd"/>
-            <w:r>
-              <w:rPr>
-                <w:rFonts w:cs="Tahoma"/>
-                <w:color w:val="000000"/>
-                <w:sz w:val="16"/>
-                <w:szCs w:val="16"/>
-              </w:rPr>
-              <w:t>_&lt;YYYYMMDD&gt;</w:t>
+              <w:t>dtac_reward_payment_&lt;YYYYMMDD&gt;</w:t>
             </w:r>
           </w:p>
         </w:tc>
@@ -13282,27 +12729,7 @@
                 <w:sz w:val="16"/>
                 <w:szCs w:val="16"/>
               </w:rPr>
-              <w:t>.</w:t>
-            </w:r>
-            <w:proofErr w:type="spellStart"/>
-            <w:r>
-              <w:rPr>
-                <w:rFonts w:cs="Tahoma"/>
-                <w:color w:val="000000"/>
-                <w:sz w:val="16"/>
-                <w:szCs w:val="16"/>
-              </w:rPr>
-              <w:t>dat</w:t>
-            </w:r>
-            <w:proofErr w:type="spellEnd"/>
-            <w:r>
-              <w:rPr>
-                <w:rFonts w:cs="Tahoma"/>
-                <w:color w:val="000000"/>
-                <w:sz w:val="16"/>
-                <w:szCs w:val="16"/>
-              </w:rPr>
-              <w:t xml:space="preserve">  </w:t>
+              <w:t xml:space="preserve">.dat  </w:t>
             </w:r>
           </w:p>
         </w:tc>
@@ -13430,7 +12857,6 @@
                 <w:szCs w:val="16"/>
               </w:rPr>
             </w:pPr>
-            <w:proofErr w:type="spellStart"/>
             <w:r>
               <w:rPr>
                 <w:rFonts w:cs="Tahoma"/>
@@ -13438,17 +12864,7 @@
                 <w:sz w:val="16"/>
                 <w:szCs w:val="16"/>
               </w:rPr>
-              <w:t>CouponWs_coupappm</w:t>
-            </w:r>
-            <w:proofErr w:type="spellEnd"/>
-            <w:r>
-              <w:rPr>
-                <w:rFonts w:cs="Tahoma"/>
-                <w:color w:val="000000"/>
-                <w:sz w:val="16"/>
-                <w:szCs w:val="16"/>
-              </w:rPr>
-              <w:t xml:space="preserve">[1|2]_TX.LOG.&lt;YYYYMMDD&gt; </w:t>
+              <w:t xml:space="preserve">CouponWs_coupappm[1|2]_TX.LOG.&lt;YYYYMMDD&gt; </w:t>
             </w:r>
           </w:p>
         </w:tc>
@@ -13556,7 +12972,7 @@
         </w:rPr>
       </w:pPr>
     </w:p>
-    <w:bookmarkEnd w:id="51"/>
+    <w:bookmarkEnd w:id="50"/>
     <w:p>
       <w:pPr>
         <w:pStyle w:val="Heading4"/>
@@ -13571,7 +12987,7 @@
         </w:rPr>
         <w:t xml:space="preserve">3.1.1.4 </w:t>
       </w:r>
-      <w:bookmarkStart w:id="52" w:name="_Toc468289721"/>
+      <w:bookmarkStart w:id="51" w:name="_Toc468289721"/>
       <w:r>
         <w:rPr>
           <w:lang w:val="en-GB"/>
@@ -13856,7 +13272,7 @@
         <w:t>File count Check</w:t>
       </w:r>
     </w:p>
-    <w:bookmarkEnd w:id="52"/>
+    <w:bookmarkEnd w:id="51"/>
     <w:p>
       <w:pPr>
         <w:ind w:left="1440"/>
@@ -13903,21 +13319,7 @@
         <w:rPr>
           <w:lang w:eastAsia="zh-CN"/>
         </w:rPr>
-        <w:t xml:space="preserve">DTAC </w:t>
-      </w:r>
-      <w:proofErr w:type="gramStart"/>
-      <w:r>
-        <w:rPr>
-          <w:lang w:eastAsia="zh-CN"/>
-        </w:rPr>
-        <w:t>REWARD(</w:t>
-      </w:r>
-      <w:proofErr w:type="gramEnd"/>
-      <w:r>
-        <w:rPr>
-          <w:lang w:eastAsia="zh-CN"/>
-        </w:rPr>
-        <w:t>ESRVC)</w:t>
+        <w:t>DTAC REWARD(ESRVC)</w:t>
       </w:r>
       <w:r>
         <w:t xml:space="preserve"> </w:t>
@@ -14422,36 +13824,22 @@
           <w:lang w:val="en-GB"/>
         </w:rPr>
       </w:pPr>
-      <w:bookmarkStart w:id="53" w:name="_Toc15831562"/>
-      <w:bookmarkStart w:id="54" w:name="_Toc38360412"/>
+      <w:bookmarkStart w:id="52" w:name="_Toc15831562"/>
+      <w:bookmarkStart w:id="53" w:name="_Toc38360412"/>
       <w:r>
         <w:rPr>
           <w:lang w:val="en-GB"/>
         </w:rPr>
-        <w:t xml:space="preserve">Source </w:t>
-      </w:r>
-      <w:proofErr w:type="gramStart"/>
+        <w:t xml:space="preserve">Source Feed wise - </w:t>
+      </w:r>
       <w:r>
         <w:rPr>
           <w:lang w:val="en-GB"/>
         </w:rPr>
-        <w:t>Feed</w:t>
-      </w:r>
-      <w:proofErr w:type="gramEnd"/>
-      <w:r>
-        <w:rPr>
-          <w:lang w:val="en-GB"/>
-        </w:rPr>
-        <w:t xml:space="preserve"> wise - </w:t>
-      </w:r>
-      <w:r>
-        <w:rPr>
-          <w:lang w:val="en-GB"/>
-        </w:rPr>
         <w:t>Record Format</w:t>
       </w:r>
+      <w:bookmarkEnd w:id="52"/>
       <w:bookmarkEnd w:id="53"/>
-      <w:bookmarkEnd w:id="54"/>
       <w:r>
         <w:rPr>
           <w:lang w:val="en-GB"/>
@@ -21120,7 +20508,6 @@
                 <w:szCs w:val="16"/>
               </w:rPr>
             </w:pPr>
-            <w:proofErr w:type="spellStart"/>
             <w:r>
               <w:rPr>
                 <w:rFonts w:ascii="Leelawadee UI" w:eastAsia="Times New Roman" w:hAnsi="Leelawadee UI" w:cs="Leelawadee UI"/>
@@ -21130,7 +20517,6 @@
               </w:rPr>
               <w:t>ขอโทษค่ะ</w:t>
             </w:r>
-            <w:proofErr w:type="spellEnd"/>
             <w:r>
               <w:rPr>
                 <w:rFonts w:ascii="Calibri" w:eastAsia="Times New Roman" w:hAnsi="Calibri" w:cs="Times New Roman"/>
@@ -21140,7 +20526,6 @@
               </w:rPr>
               <w:t xml:space="preserve"> </w:t>
             </w:r>
-            <w:proofErr w:type="spellStart"/>
             <w:r>
               <w:rPr>
                 <w:rFonts w:ascii="Leelawadee UI" w:eastAsia="Times New Roman" w:hAnsi="Leelawadee UI" w:cs="Leelawadee UI"/>
@@ -21150,7 +20535,6 @@
               </w:rPr>
               <w:t>เดือนนี้คุณรับสิทธิ์ครบแล้ว</w:t>
             </w:r>
-            <w:proofErr w:type="spellEnd"/>
             <w:r>
               <w:rPr>
                 <w:rFonts w:ascii="Calibri" w:eastAsia="Times New Roman" w:hAnsi="Calibri" w:cs="Times New Roman"/>
@@ -21160,7 +20544,6 @@
               </w:rPr>
               <w:t xml:space="preserve"> </w:t>
             </w:r>
-            <w:proofErr w:type="spellStart"/>
             <w:r>
               <w:rPr>
                 <w:rFonts w:ascii="Leelawadee UI" w:eastAsia="Times New Roman" w:hAnsi="Leelawadee UI" w:cs="Leelawadee UI"/>
@@ -21170,7 +20553,6 @@
               </w:rPr>
               <w:t>กรุณาร่วมสนุกใหม่เดือนหน้าค่ะ</w:t>
             </w:r>
-            <w:proofErr w:type="spellEnd"/>
           </w:p>
         </w:tc>
       </w:tr>
@@ -21229,7 +20611,18 @@
                 <w:sz w:val="16"/>
                 <w:szCs w:val="16"/>
               </w:rPr>
-              <w:t xml:space="preserve">COMP_CD                      </w:t>
+              <w:t>COMP_CODE</w:t>
+            </w:r>
+            <w:bookmarkStart w:id="54" w:name="_GoBack"/>
+            <w:bookmarkEnd w:id="54"/>
+            <w:r>
+              <w:rPr>
+                <w:rFonts w:ascii="Calibri" w:eastAsia="Times New Roman" w:hAnsi="Calibri" w:cs="Times New Roman"/>
+                <w:color w:val="000000"/>
+                <w:sz w:val="16"/>
+                <w:szCs w:val="16"/>
+              </w:rPr>
+              <w:t xml:space="preserve">        </w:t>
             </w:r>
           </w:p>
         </w:tc>
@@ -21274,7 +20667,6 @@
                 <w:szCs w:val="16"/>
               </w:rPr>
             </w:pPr>
-            <w:proofErr w:type="spellStart"/>
             <w:r>
               <w:rPr>
                 <w:rFonts w:ascii="Calibri" w:eastAsia="Times New Roman" w:hAnsi="Calibri" w:cs="Times New Roman"/>
@@ -21293,7 +20685,6 @@
               </w:rPr>
               <w:t>tn</w:t>
             </w:r>
-            <w:proofErr w:type="spellEnd"/>
           </w:p>
         </w:tc>
       </w:tr>
@@ -22957,21 +22348,7 @@
         <w:rPr>
           <w:lang w:val="en-GB"/>
         </w:rPr>
-        <w:t xml:space="preserve">Following are the mapping of </w:t>
-      </w:r>
-      <w:proofErr w:type="gramStart"/>
-      <w:r>
-        <w:rPr>
-          <w:lang w:val="en-GB"/>
-        </w:rPr>
-        <w:t>Raw</w:t>
-      </w:r>
-      <w:proofErr w:type="gramEnd"/>
-      <w:r>
-        <w:rPr>
-          <w:lang w:val="en-GB"/>
-        </w:rPr>
-        <w:t xml:space="preserve"> data file and Feed control file associated with each.</w:t>
+        <w:t>Following are the mapping of Raw data file and Feed control file associated with each.</w:t>
       </w:r>
     </w:p>
     <w:tbl>
@@ -23264,7 +22641,6 @@
                 <w:szCs w:val="24"/>
               </w:rPr>
             </w:pPr>
-            <w:proofErr w:type="spellStart"/>
             <w:r>
               <w:rPr>
                 <w:rFonts w:ascii="Calibri" w:eastAsia="Times New Roman" w:hAnsi="Calibri" w:cs="Times New Roman"/>
@@ -23272,29 +22648,8 @@
                 <w:sz w:val="16"/>
                 <w:szCs w:val="24"/>
               </w:rPr>
-              <w:t>dtac_reward_payment</w:t>
-            </w:r>
-            <w:proofErr w:type="spellEnd"/>
-            <w:r>
-              <w:rPr>
-                <w:rFonts w:ascii="Calibri" w:eastAsia="Times New Roman" w:hAnsi="Calibri" w:cs="Times New Roman"/>
-                <w:color w:val="000000"/>
-                <w:sz w:val="16"/>
-                <w:szCs w:val="24"/>
-              </w:rPr>
-              <w:t>_&lt;YYYYMMDD&gt;.</w:t>
-            </w:r>
-            <w:proofErr w:type="spellStart"/>
-            <w:r>
-              <w:rPr>
-                <w:rFonts w:ascii="Calibri" w:eastAsia="Times New Roman" w:hAnsi="Calibri" w:cs="Times New Roman"/>
-                <w:color w:val="000000"/>
-                <w:sz w:val="16"/>
-                <w:szCs w:val="24"/>
-              </w:rPr>
-              <w:t>dat</w:t>
-            </w:r>
-            <w:proofErr w:type="spellEnd"/>
+              <w:t>dtac_reward_payment_&lt;YYYYMMDD&gt;.dat</w:t>
+            </w:r>
           </w:p>
         </w:tc>
         <w:tc>
@@ -23320,27 +22675,7 @@
                 <w:sz w:val="16"/>
                 <w:szCs w:val="24"/>
               </w:rPr>
-              <w:t>.</w:t>
-            </w:r>
-            <w:proofErr w:type="spellStart"/>
-            <w:r>
-              <w:rPr>
-                <w:rFonts w:ascii="Calibri" w:eastAsia="Times New Roman" w:hAnsi="Calibri" w:cs="Times New Roman"/>
-                <w:color w:val="000000"/>
-                <w:sz w:val="16"/>
-                <w:szCs w:val="24"/>
-              </w:rPr>
-              <w:t>dat</w:t>
-            </w:r>
-            <w:proofErr w:type="spellEnd"/>
-            <w:r>
-              <w:rPr>
-                <w:rFonts w:ascii="Calibri" w:eastAsia="Times New Roman" w:hAnsi="Calibri" w:cs="Times New Roman"/>
-                <w:color w:val="000000"/>
-                <w:sz w:val="16"/>
-                <w:szCs w:val="24"/>
-              </w:rPr>
-              <w:t xml:space="preserve">  </w:t>
+              <w:t xml:space="preserve">.dat  </w:t>
             </w:r>
           </w:p>
         </w:tc>
@@ -23474,7 +22809,6 @@
                 <w:szCs w:val="24"/>
               </w:rPr>
             </w:pPr>
-            <w:proofErr w:type="spellStart"/>
             <w:r>
               <w:rPr>
                 <w:rFonts w:ascii="Calibri" w:eastAsia="Times New Roman" w:hAnsi="Calibri" w:cs="Times New Roman"/>
@@ -23482,17 +22816,7 @@
                 <w:sz w:val="16"/>
                 <w:szCs w:val="24"/>
               </w:rPr>
-              <w:t>CouponWs_coupappm</w:t>
-            </w:r>
-            <w:proofErr w:type="spellEnd"/>
-            <w:r>
-              <w:rPr>
-                <w:rFonts w:ascii="Calibri" w:eastAsia="Times New Roman" w:hAnsi="Calibri" w:cs="Times New Roman"/>
-                <w:color w:val="000000"/>
-                <w:sz w:val="16"/>
-                <w:szCs w:val="24"/>
-              </w:rPr>
-              <w:t xml:space="preserve">[1|2]_TX.LOG.&lt;YYYYMMDD&gt; </w:t>
+              <w:t xml:space="preserve">CouponWs_coupappm[1|2]_TX.LOG.&lt;YYYYMMDD&gt; </w:t>
             </w:r>
           </w:p>
         </w:tc>
@@ -23545,7 +22869,6 @@
                 <w:szCs w:val="24"/>
               </w:rPr>
             </w:pPr>
-            <w:proofErr w:type="spellStart"/>
             <w:r>
               <w:rPr>
                 <w:rFonts w:ascii="Calibri" w:eastAsia="Times New Roman" w:hAnsi="Calibri" w:cs="Times New Roman"/>
@@ -23553,17 +22876,7 @@
                 <w:sz w:val="16"/>
                 <w:szCs w:val="24"/>
               </w:rPr>
-              <w:t>CouponWs_coupappm</w:t>
-            </w:r>
-            <w:proofErr w:type="spellEnd"/>
-            <w:r>
-              <w:rPr>
-                <w:rFonts w:ascii="Calibri" w:eastAsia="Times New Roman" w:hAnsi="Calibri" w:cs="Times New Roman"/>
-                <w:color w:val="000000"/>
-                <w:sz w:val="16"/>
-                <w:szCs w:val="24"/>
-              </w:rPr>
-              <w:t>[1|2]_TX.LOG.&lt;YYYYMMDD&gt;</w:t>
+              <w:t>CouponWs_coupappm[1|2]_TX.LOG.&lt;YYYYMMDD&gt;</w:t>
             </w:r>
             <w:r>
               <w:rPr>
@@ -23954,7 +23267,7 @@
           <v:shape id="_x0000_i1025" type="#_x0000_t75" style="width:76.5pt;height:49.5pt" o:ole="">
             <v:imagedata r:id="rId15" o:title=""/>
           </v:shape>
-          <o:OLEObject Type="Embed" ProgID="Excel.Sheet.12" ShapeID="_x0000_i1025" DrawAspect="Icon" ObjectID="_1648973156" r:id="rId16"/>
+          <o:OLEObject Type="Embed" ProgID="Excel.Sheet.12" ShapeID="_x0000_i1025" DrawAspect="Icon" ObjectID="_1650781978" r:id="rId16"/>
         </w:object>
       </w:r>
     </w:p>
@@ -24405,7 +23718,6 @@
                 <w:szCs w:val="24"/>
               </w:rPr>
             </w:pPr>
-            <w:proofErr w:type="spellStart"/>
             <w:r>
               <w:rPr>
                 <w:rFonts w:ascii="Calibri" w:eastAsia="Times New Roman" w:hAnsi="Calibri" w:cs="Times New Roman"/>
@@ -24413,17 +23725,7 @@
                 <w:sz w:val="16"/>
                 <w:szCs w:val="24"/>
               </w:rPr>
-              <w:t>dtac_reward_payment</w:t>
-            </w:r>
-            <w:proofErr w:type="spellEnd"/>
-            <w:r>
-              <w:rPr>
-                <w:rFonts w:ascii="Calibri" w:eastAsia="Times New Roman" w:hAnsi="Calibri" w:cs="Times New Roman"/>
-                <w:color w:val="000000"/>
-                <w:sz w:val="16"/>
-                <w:szCs w:val="24"/>
-              </w:rPr>
-              <w:t>_&lt;YYYYMMDD&gt;</w:t>
+              <w:t>dtac_reward_payment_&lt;YYYYMMDD&gt;</w:t>
             </w:r>
           </w:p>
         </w:tc>
@@ -24594,7 +23896,6 @@
                 <w:szCs w:val="24"/>
               </w:rPr>
             </w:pPr>
-            <w:proofErr w:type="spellStart"/>
             <w:r>
               <w:rPr>
                 <w:rFonts w:cs="Tahoma"/>
@@ -24602,17 +23903,7 @@
                 <w:sz w:val="16"/>
                 <w:szCs w:val="16"/>
               </w:rPr>
-              <w:t>CouponWs_coupappm</w:t>
-            </w:r>
-            <w:proofErr w:type="spellEnd"/>
-            <w:r>
-              <w:rPr>
-                <w:rFonts w:cs="Tahoma"/>
-                <w:color w:val="000000"/>
-                <w:sz w:val="16"/>
-                <w:szCs w:val="16"/>
-              </w:rPr>
-              <w:t xml:space="preserve">[1|2]_TX.LOG.&lt;YYYYMMDD&gt; </w:t>
+              <w:t xml:space="preserve">CouponWs_coupappm[1|2]_TX.LOG.&lt;YYYYMMDD&gt; </w:t>
             </w:r>
           </w:p>
         </w:tc>
@@ -25068,7 +24359,6 @@
         </w:rPr>
       </w:pPr>
       <w:bookmarkStart w:id="86" w:name="_Toc38360418"/>
-      <w:proofErr w:type="gramStart"/>
       <w:r>
         <w:rPr>
           <w:lang w:val="en-GB"/>
@@ -25097,14 +24387,7 @@
         <w:rPr>
           <w:lang w:val="en-GB"/>
         </w:rPr>
-        <w:t>Duplicate</w:t>
-      </w:r>
-      <w:proofErr w:type="gramEnd"/>
-      <w:r>
-        <w:rPr>
-          <w:lang w:val="en-GB"/>
-        </w:rPr>
-        <w:t xml:space="preserve"> File Check</w:t>
+        <w:t>Duplicate File Check</w:t>
       </w:r>
       <w:bookmarkEnd w:id="86"/>
     </w:p>
@@ -25256,7 +24539,6 @@
         </w:rPr>
       </w:pPr>
       <w:bookmarkStart w:id="88" w:name="_Toc38360419"/>
-      <w:proofErr w:type="gramStart"/>
       <w:r>
         <w:rPr>
           <w:lang w:val="en-GB"/>
@@ -25285,14 +24567,7 @@
         <w:rPr>
           <w:lang w:val="en-GB"/>
         </w:rPr>
-        <w:t>Missing</w:t>
-      </w:r>
-      <w:proofErr w:type="gramEnd"/>
-      <w:r>
-        <w:rPr>
-          <w:lang w:val="en-GB"/>
-        </w:rPr>
-        <w:t xml:space="preserve"> file from Source</w:t>
+        <w:t>Missing file from Source</w:t>
       </w:r>
       <w:bookmarkEnd w:id="88"/>
     </w:p>
@@ -25413,7 +24688,6 @@
       </w:pPr>
       <w:bookmarkStart w:id="90" w:name="_Toc38360420"/>
       <w:bookmarkEnd w:id="89"/>
-      <w:proofErr w:type="gramStart"/>
       <w:r>
         <w:rPr>
           <w:lang w:val="en-GB"/>
@@ -25425,14 +24699,7 @@
         <w:rPr>
           <w:lang w:val="en-GB"/>
         </w:rPr>
-        <w:t>Missing</w:t>
-      </w:r>
-      <w:proofErr w:type="gramEnd"/>
-      <w:r>
-        <w:rPr>
-          <w:lang w:val="en-GB"/>
-        </w:rPr>
-        <w:t xml:space="preserve"> records or Incomplete File</w:t>
+        <w:t>Missing records or Incomplete File</w:t>
       </w:r>
       <w:bookmarkEnd w:id="90"/>
       <w:bookmarkEnd w:id="91"/>
@@ -25484,7 +24751,6 @@
       </w:pPr>
       <w:bookmarkStart w:id="93" w:name="_Toc38360421"/>
       <w:bookmarkEnd w:id="92"/>
-      <w:proofErr w:type="gramStart"/>
       <w:r>
         <w:rPr>
           <w:lang w:val="en-GB"/>
@@ -25492,7 +24758,6 @@
         <w:t>4.2.4  Alerts</w:t>
       </w:r>
       <w:bookmarkEnd w:id="93"/>
-      <w:proofErr w:type="gramEnd"/>
       <w:r>
         <w:rPr>
           <w:lang w:val="en-GB"/>
@@ -25600,21 +24865,7 @@
         <w:rPr>
           <w:b/>
         </w:rPr>
-        <w:t xml:space="preserve">Sample Email Content for Missing </w:t>
-      </w:r>
-      <w:proofErr w:type="gramStart"/>
-      <w:r>
-        <w:rPr>
-          <w:b/>
-        </w:rPr>
-        <w:t>file :</w:t>
-      </w:r>
-      <w:proofErr w:type="gramEnd"/>
-      <w:r>
-        <w:rPr>
-          <w:b/>
-        </w:rPr>
-        <w:t>-</w:t>
+        <w:t>Sample Email Content for Missing file :-</w:t>
       </w:r>
     </w:p>
     <w:tbl>
@@ -25762,23 +25013,13 @@
                 <w:sz w:val="16"/>
               </w:rPr>
             </w:pPr>
-            <w:proofErr w:type="spellStart"/>
             <w:r>
               <w:rPr>
                 <w:rFonts w:ascii="Tahoma" w:eastAsia="Times New Roman" w:hAnsi="Tahoma" w:cs="Tahoma"/>
                 <w:color w:val="000000"/>
                 <w:sz w:val="16"/>
               </w:rPr>
-              <w:t>dtac_reward_payment</w:t>
-            </w:r>
-            <w:proofErr w:type="spellEnd"/>
-            <w:r>
-              <w:rPr>
-                <w:rFonts w:ascii="Tahoma" w:eastAsia="Times New Roman" w:hAnsi="Tahoma" w:cs="Tahoma"/>
-                <w:color w:val="000000"/>
-                <w:sz w:val="16"/>
-              </w:rPr>
-              <w:t>_&lt;YYYYMMDD&gt;</w:t>
+              <w:t>dtac_reward_payment_&lt;YYYYMMDD&gt;</w:t>
             </w:r>
           </w:p>
         </w:tc>
@@ -25807,21 +25048,8 @@
         <w:rPr>
           <w:b/>
         </w:rPr>
-        <w:t xml:space="preserve">Sample Email Content for Reject </w:t>
-      </w:r>
-      <w:proofErr w:type="gramStart"/>
-      <w:r>
-        <w:rPr>
-          <w:b/>
-        </w:rPr>
-        <w:t>file :</w:t>
-      </w:r>
-      <w:proofErr w:type="gramEnd"/>
-      <w:r>
-        <w:rPr>
-          <w:b/>
-        </w:rPr>
-        <w:t>-</w:t>
+        <w:lastRenderedPageBreak/>
+        <w:t>Sample Email Content for Reject file :-</w:t>
       </w:r>
     </w:p>
     <w:tbl>
@@ -25859,7 +25087,6 @@
                 <w:color w:val="000000"/>
                 <w:sz w:val="16"/>
               </w:rPr>
-              <w:lastRenderedPageBreak/>
               <w:t>Source System</w:t>
             </w:r>
           </w:p>
@@ -25997,23 +25224,13 @@
                 <w:sz w:val="16"/>
               </w:rPr>
             </w:pPr>
-            <w:proofErr w:type="spellStart"/>
             <w:r>
               <w:rPr>
                 <w:rFonts w:ascii="Tahoma" w:eastAsia="Times New Roman" w:hAnsi="Tahoma" w:cs="Tahoma"/>
                 <w:color w:val="000000"/>
                 <w:sz w:val="16"/>
               </w:rPr>
-              <w:t>dtac_reward_payment</w:t>
-            </w:r>
-            <w:proofErr w:type="spellEnd"/>
-            <w:r>
-              <w:rPr>
-                <w:rFonts w:ascii="Tahoma" w:eastAsia="Times New Roman" w:hAnsi="Tahoma" w:cs="Tahoma"/>
-                <w:color w:val="000000"/>
-                <w:sz w:val="16"/>
-              </w:rPr>
-              <w:t>_&lt;YYYYMMDD&gt;</w:t>
+              <w:t>dtac_reward_payment_&lt;YYYYMMDD&gt;</w:t>
             </w:r>
           </w:p>
         </w:tc>
@@ -26293,7 +25510,6 @@
       <w:bookmarkStart w:id="96" w:name="_Toc38360422"/>
       <w:bookmarkEnd w:id="94"/>
       <w:bookmarkEnd w:id="95"/>
-      <w:proofErr w:type="gramStart"/>
       <w:r>
         <w:rPr>
           <w:lang w:val="en-GB"/>
@@ -26310,14 +25526,7 @@
         <w:rPr>
           <w:lang w:val="en-GB"/>
         </w:rPr>
-        <w:t xml:space="preserve">  Invalid</w:t>
-      </w:r>
-      <w:proofErr w:type="gramEnd"/>
-      <w:r>
-        <w:rPr>
-          <w:lang w:val="en-GB"/>
-        </w:rPr>
-        <w:t xml:space="preserve"> file format</w:t>
+        <w:t xml:space="preserve">  Invalid file format</w:t>
       </w:r>
       <w:bookmarkEnd w:id="96"/>
       <w:r>
@@ -26371,11 +25580,9 @@
       <w:r>
         <w:t>File should always have the .</w:t>
       </w:r>
-      <w:proofErr w:type="spellStart"/>
       <w:r>
         <w:t>dat</w:t>
       </w:r>
-      <w:proofErr w:type="spellEnd"/>
       <w:r>
         <w:t xml:space="preserve"> </w:t>
       </w:r>
@@ -26392,7 +25599,6 @@
       </w:pPr>
       <w:bookmarkStart w:id="98" w:name="_Toc38360423"/>
       <w:bookmarkEnd w:id="97"/>
-      <w:proofErr w:type="gramStart"/>
       <w:r>
         <w:rPr>
           <w:lang w:val="en-GB"/>
@@ -26409,14 +25615,7 @@
         <w:rPr>
           <w:lang w:val="en-GB"/>
         </w:rPr>
-        <w:t xml:space="preserve">  Erroneous</w:t>
-      </w:r>
-      <w:proofErr w:type="gramEnd"/>
-      <w:r>
-        <w:rPr>
-          <w:lang w:val="en-GB"/>
-        </w:rPr>
-        <w:t xml:space="preserve"> data</w:t>
+        <w:t xml:space="preserve">  Erroneous data</w:t>
       </w:r>
       <w:bookmarkEnd w:id="98"/>
       <w:r>
@@ -26571,23 +25770,7 @@
           <w:rFonts w:asciiTheme="minorHAnsi" w:hAnsiTheme="minorHAnsi" w:cstheme="minorHAnsi"/>
           <w:szCs w:val="20"/>
         </w:rPr>
-        <w:t xml:space="preserve">When new columns added after registered* columns in the file. File handling process will ignore the newly added columns (until the columns are registered in the metadata table for that </w:t>
-      </w:r>
-      <w:proofErr w:type="gramStart"/>
-      <w:r>
-        <w:rPr>
-          <w:rFonts w:asciiTheme="minorHAnsi" w:hAnsiTheme="minorHAnsi" w:cstheme="minorHAnsi"/>
-          <w:szCs w:val="20"/>
-        </w:rPr>
-        <w:t>file )</w:t>
-      </w:r>
-      <w:proofErr w:type="gramEnd"/>
-      <w:r>
-        <w:rPr>
-          <w:rFonts w:asciiTheme="minorHAnsi" w:hAnsiTheme="minorHAnsi" w:cstheme="minorHAnsi"/>
-          <w:szCs w:val="20"/>
-        </w:rPr>
-        <w:t>. File will not be rejected by the processes; however, these columns will be ignored for processing.</w:t>
+        <w:t>When new columns added after registered* columns in the file. File handling process will ignore the newly added columns (until the columns are registered in the metadata table for that file ). File will not be rejected by the processes; however, these columns will be ignored for processing.</w:t>
       </w:r>
     </w:p>
     <w:p>
@@ -26798,6 +25981,7 @@
         <w:pStyle w:val="NoSpacing"/>
       </w:pPr>
       <w:r>
+        <w:lastRenderedPageBreak/>
         <w:t xml:space="preserve">However, in case of capacity issues </w:t>
       </w:r>
       <w:r>
@@ -26836,7 +26020,6 @@
         <w:rPr>
           <w:lang w:val="en-GB"/>
         </w:rPr>
-        <w:lastRenderedPageBreak/>
         <w:t>4.</w:t>
       </w:r>
       <w:r>
@@ -26876,53 +26059,25 @@
         <w:rPr>
           <w:lang w:val="en-GB"/>
         </w:rPr>
-        <w:t xml:space="preserve">DTAC </w:t>
-      </w:r>
-      <w:proofErr w:type="gramStart"/>
+        <w:t>DTAC REWARD(ESRVC)</w:t>
+      </w:r>
+      <w:r>
+        <w:t xml:space="preserve"> </w:t>
+      </w:r>
+      <w:r>
+        <w:t xml:space="preserve">team to have some files/data level checks before files are made available Platform Consumption. </w:t>
+      </w:r>
+      <w:r>
+        <w:t xml:space="preserve"> Source system </w:t>
+      </w:r>
+      <w:r>
+        <w:t xml:space="preserve">team will inform in case there is any issues in </w:t>
+      </w:r>
       <w:r>
         <w:rPr>
           <w:lang w:val="en-GB"/>
         </w:rPr>
-        <w:t>REWARD(</w:t>
-      </w:r>
-      <w:proofErr w:type="gramEnd"/>
-      <w:r>
-        <w:rPr>
-          <w:lang w:val="en-GB"/>
-        </w:rPr>
-        <w:t>ESRVC)</w:t>
-      </w:r>
-      <w:r>
-        <w:t xml:space="preserve"> </w:t>
-      </w:r>
-      <w:r>
-        <w:t xml:space="preserve">team to have some files/data level checks before files are made available Platform Consumption. </w:t>
-      </w:r>
-      <w:r>
-        <w:t xml:space="preserve"> Source system </w:t>
-      </w:r>
-      <w:r>
-        <w:t xml:space="preserve">team will inform in case there is any issues in </w:t>
-      </w:r>
-      <w:r>
-        <w:rPr>
-          <w:lang w:val="en-GB"/>
-        </w:rPr>
-        <w:t xml:space="preserve">DTAC </w:t>
-      </w:r>
-      <w:proofErr w:type="gramStart"/>
-      <w:r>
-        <w:rPr>
-          <w:lang w:val="en-GB"/>
-        </w:rPr>
-        <w:t>REWARD(</w:t>
-      </w:r>
-      <w:proofErr w:type="gramEnd"/>
-      <w:r>
-        <w:rPr>
-          <w:lang w:val="en-GB"/>
-        </w:rPr>
-        <w:t>ESRVC)</w:t>
+        <w:t>DTAC REWARD(ESRVC)</w:t>
       </w:r>
       <w:r>
         <w:t xml:space="preserve"> </w:t>
@@ -27004,21 +26159,7 @@
         <w:rPr>
           <w:rFonts w:cs="Arial"/>
         </w:rPr>
-        <w:t xml:space="preserve">For source files which do not have </w:t>
-      </w:r>
-      <w:proofErr w:type="spellStart"/>
-      <w:r>
-        <w:rPr>
-          <w:rFonts w:cs="Arial"/>
-        </w:rPr>
-        <w:t>datetimestamp</w:t>
-      </w:r>
-      <w:proofErr w:type="spellEnd"/>
-      <w:r>
-        <w:rPr>
-          <w:rFonts w:cs="Arial"/>
-        </w:rPr>
-        <w:t>, duplicate file identification will not be possible. In such case if source push the file twice then the previous file will get overridden and latest overridden file will be processed.</w:t>
+        <w:t>For source files which do not have datetimestamp, duplicate file identification will not be possible. In such case if source push the file twice then the previous file will get overridden and latest overridden file will be processed.</w:t>
       </w:r>
       <w:r>
         <w:rPr>
@@ -27122,8 +26263,8 @@
       <w:bookmarkStart w:id="115" w:name="_Toc25144586"/>
       <w:bookmarkStart w:id="116" w:name="_Toc37604290"/>
       <w:bookmarkStart w:id="117" w:name="_Toc38357706"/>
-      <w:bookmarkStart w:id="118" w:name="_Toc17727825"/>
-      <w:bookmarkStart w:id="119" w:name="_Toc38360430"/>
+      <w:bookmarkStart w:id="118" w:name="_Toc38360430"/>
+      <w:bookmarkStart w:id="119" w:name="_Toc17727825"/>
       <w:bookmarkEnd w:id="2"/>
       <w:bookmarkEnd w:id="110"/>
       <w:bookmarkEnd w:id="111"/>
@@ -27133,7 +26274,7 @@
       <w:bookmarkEnd w:id="115"/>
       <w:bookmarkEnd w:id="116"/>
       <w:bookmarkEnd w:id="117"/>
-      <w:bookmarkEnd w:id="119"/>
+      <w:bookmarkEnd w:id="118"/>
     </w:p>
     <w:p>
       <w:pPr>
@@ -27330,7 +26471,7 @@
         </w:rPr>
         <w:t>Email Notification for missing file:</w:t>
       </w:r>
-      <w:bookmarkEnd w:id="118"/>
+      <w:bookmarkEnd w:id="119"/>
       <w:bookmarkEnd w:id="156"/>
     </w:p>
     <w:p>
@@ -27349,7 +26490,7 @@
           <v:shape id="_x0000_i1026" type="#_x0000_t75" style="width:2in;height:86.25pt" o:ole="">
             <v:imagedata r:id="rId18" o:title=""/>
           </v:shape>
-          <o:OLEObject Type="Embed" ProgID="Package" ShapeID="_x0000_i1026" DrawAspect="Content" ObjectID="_1648973157" r:id="rId19"/>
+          <o:OLEObject Type="Embed" ProgID="Package" ShapeID="_x0000_i1026" DrawAspect="Content" ObjectID="_1650781979" r:id="rId19"/>
         </w:object>
       </w:r>
     </w:p>
@@ -27424,7 +26565,7 @@
           <w:rPr>
             <w:noProof/>
           </w:rPr>
-          <w:t>2</w:t>
+          <w:t>12</w:t>
         </w:r>
         <w:r>
           <w:rPr>
@@ -34659,6 +33800,20 @@
 </file>
 
 <file path=customXml/item1.xml><?xml version="1.0" encoding="utf-8"?>
+<p:properties xmlns:p="http://schemas.microsoft.com/office/2006/metadata/properties" xmlns:xsi="http://www.w3.org/2001/XMLSchema-instance" xmlns:pc="http://schemas.microsoft.com/office/infopath/2007/PartnerControls">
+  <documentManagement>
+    <SharedWithUsers xmlns="fb15ab9c-5ce3-4966-97a0-841ffe55082a">
+      <UserInfo>
+        <DisplayName/>
+        <AccountId xsi:nil="true"/>
+        <AccountType/>
+      </UserInfo>
+    </SharedWithUsers>
+  </documentManagement>
+</p:properties>
+</file>
+
+<file path=customXml/item2.xml><?xml version="1.0" encoding="utf-8"?>
 <ct:contentTypeSchema xmlns:ct="http://schemas.microsoft.com/office/2006/metadata/contentType" xmlns:ma="http://schemas.microsoft.com/office/2006/metadata/properties/metaAttributes" ct:_="" ma:_="" ma:contentTypeName="Document" ma:contentTypeID="0x0101000C723A6D629A244B9035064CEA29699F" ma:contentTypeVersion="8" ma:contentTypeDescription="Create a new document." ma:contentTypeScope="" ma:versionID="3199f52b359fa588cf2af50820580b5e">
   <xsd:schema xmlns:xsd="http://www.w3.org/2001/XMLSchema" xmlns:xs="http://www.w3.org/2001/XMLSchema" xmlns:p="http://schemas.microsoft.com/office/2006/metadata/properties" xmlns:ns2="5c6a5f84-dc80-404b-9608-a58c80d813cf" xmlns:ns3="fb15ab9c-5ce3-4966-97a0-841ffe55082a" targetNamespace="http://schemas.microsoft.com/office/2006/metadata/properties" ma:root="true" ma:fieldsID="7f625e172c57ebfaa8bae2ae26cd7a4e" ns2:_="" ns3:_="">
     <xsd:import namespace="5c6a5f84-dc80-404b-9608-a58c80d813cf"/>
@@ -34849,20 +34004,6 @@
 </ct:contentTypeSchema>
 </file>
 
-<file path=customXml/item2.xml><?xml version="1.0" encoding="utf-8"?>
-<p:properties xmlns:p="http://schemas.microsoft.com/office/2006/metadata/properties" xmlns:xsi="http://www.w3.org/2001/XMLSchema-instance" xmlns:pc="http://schemas.microsoft.com/office/infopath/2007/PartnerControls">
-  <documentManagement>
-    <SharedWithUsers xmlns="fb15ab9c-5ce3-4966-97a0-841ffe55082a">
-      <UserInfo>
-        <DisplayName/>
-        <AccountId xsi:nil="true"/>
-        <AccountType/>
-      </UserInfo>
-    </SharedWithUsers>
-  </documentManagement>
-</p:properties>
-</file>
-
 <file path=customXml/item3.xml><?xml version="1.0" encoding="utf-8"?>
 <?mso-contentType ?>
 <FormTemplates xmlns="http://schemas.microsoft.com/sharepoint/v3/contenttype/forms">
@@ -34877,6 +34018,16 @@
 </file>
 
 <file path=customXml/itemProps1.xml><?xml version="1.0" encoding="utf-8"?>
+<ds:datastoreItem xmlns:ds="http://schemas.openxmlformats.org/officeDocument/2006/customXml" ds:itemID="{BDF64FED-930C-4DEC-85B7-72651C3FD713}">
+  <ds:schemaRefs>
+    <ds:schemaRef ds:uri="http://schemas.microsoft.com/office/2006/metadata/properties"/>
+    <ds:schemaRef ds:uri="http://schemas.microsoft.com/office/infopath/2007/PartnerControls"/>
+    <ds:schemaRef ds:uri="fb15ab9c-5ce3-4966-97a0-841ffe55082a"/>
+  </ds:schemaRefs>
+</ds:datastoreItem>
+</file>
+
+<file path=customXml/itemProps2.xml><?xml version="1.0" encoding="utf-8"?>
 <ds:datastoreItem xmlns:ds="http://schemas.openxmlformats.org/officeDocument/2006/customXml" ds:itemID="{147E464B-6B90-4C06-B9DD-7C83CFE6F915}">
   <ds:schemaRefs>
     <ds:schemaRef ds:uri="http://schemas.microsoft.com/office/2006/metadata/contentType"/>
@@ -34895,16 +34046,6 @@
 </ds:datastoreItem>
 </file>
 
-<file path=customXml/itemProps2.xml><?xml version="1.0" encoding="utf-8"?>
-<ds:datastoreItem xmlns:ds="http://schemas.openxmlformats.org/officeDocument/2006/customXml" ds:itemID="{BDF64FED-930C-4DEC-85B7-72651C3FD713}">
-  <ds:schemaRefs>
-    <ds:schemaRef ds:uri="http://schemas.microsoft.com/office/2006/metadata/properties"/>
-    <ds:schemaRef ds:uri="http://schemas.microsoft.com/office/infopath/2007/PartnerControls"/>
-    <ds:schemaRef ds:uri="fb15ab9c-5ce3-4966-97a0-841ffe55082a"/>
-  </ds:schemaRefs>
-</ds:datastoreItem>
-</file>
-
 <file path=customXml/itemProps3.xml><?xml version="1.0" encoding="utf-8"?>
 <ds:datastoreItem xmlns:ds="http://schemas.openxmlformats.org/officeDocument/2006/customXml" ds:itemID="{1D9FF5A1-62C4-4472-B463-B2EA64474BE9}">
   <ds:schemaRefs>
@@ -34914,7 +34055,7 @@
 </file>
 
 <file path=customXml/itemProps4.xml><?xml version="1.0" encoding="utf-8"?>
-<ds:datastoreItem xmlns:ds="http://schemas.openxmlformats.org/officeDocument/2006/customXml" ds:itemID="{84890EB6-AFD2-4DFD-BFDF-B712BACB86F9}">
+<ds:datastoreItem xmlns:ds="http://schemas.openxmlformats.org/officeDocument/2006/customXml" ds:itemID="{498DF748-AA83-442A-97E8-5D395F26BBD0}">
   <ds:schemaRefs>
     <ds:schemaRef ds:uri="http://schemas.openxmlformats.org/officeDocument/2006/bibliography"/>
   </ds:schemaRefs>

</xml_diff>